<commit_message>
docs: Diario de Reflexion desarrollado
</commit_message>
<xml_diff>
--- a/Fase 1/Evidencias Individuales/Suarez_Patricio_1.2_APT122_DiarioReflexionFase1.docx
+++ b/Fase 1/Evidencias Individuales/Suarez_Patricio_1.2_APT122_DiarioReflexionFase1.docx
@@ -1,6 +1,6 @@
 
 <file path=word/document.xml><?xml version="1.0" encoding="utf-8"?>
-<w:document xmlns:wpc="http://schemas.microsoft.com/office/word/2010/wordprocessingCanvas" xmlns:cx="http://schemas.microsoft.com/office/drawing/2014/chartex" xmlns:mc="http://schemas.openxmlformats.org/markup-compatibility/2006" xmlns:o="urn:schemas-microsoft-com:office:office" xmlns:r="http://schemas.openxmlformats.org/officeDocument/2006/relationships" xmlns:m="http://schemas.openxmlformats.org/officeDocument/2006/math" xmlns:v="urn:schemas-microsoft-com:vml" xmlns:wp14="http://schemas.microsoft.com/office/word/2010/wordprocessingDrawing" xmlns:wp="http://schemas.openxmlformats.org/drawingml/2006/wordprocessingDrawing" xmlns:w10="urn:schemas-microsoft-com:office:word" xmlns:w="http://schemas.openxmlformats.org/wordprocessingml/2006/main" xmlns:w14="http://schemas.microsoft.com/office/word/2010/wordml" xmlns:w15="http://schemas.microsoft.com/office/word/2012/wordml" xmlns:w16se="http://schemas.microsoft.com/office/word/2015/wordml/symex" xmlns:wpg="http://schemas.microsoft.com/office/word/2010/wordprocessingGroup" xmlns:wpi="http://schemas.microsoft.com/office/word/2010/wordprocessingInk" xmlns:wne="http://schemas.microsoft.com/office/word/2006/wordml" xmlns:wps="http://schemas.microsoft.com/office/word/2010/wordprocessingShape" mc:Ignorable="w14 w15 w16se wp14">
+<w:document xmlns:wpc="http://schemas.microsoft.com/office/word/2010/wordprocessingCanvas" xmlns:cx="http://schemas.microsoft.com/office/drawing/2014/chartex" xmlns:cx1="http://schemas.microsoft.com/office/drawing/2015/9/8/chartex" xmlns:cx2="http://schemas.microsoft.com/office/drawing/2015/10/21/chartex" xmlns:cx3="http://schemas.microsoft.com/office/drawing/2016/5/9/chartex" xmlns:cx4="http://schemas.microsoft.com/office/drawing/2016/5/10/chartex" xmlns:cx5="http://schemas.microsoft.com/office/drawing/2016/5/11/chartex" xmlns:cx6="http://schemas.microsoft.com/office/drawing/2016/5/12/chartex" xmlns:cx7="http://schemas.microsoft.com/office/drawing/2016/5/13/chartex" xmlns:cx8="http://schemas.microsoft.com/office/drawing/2016/5/14/chartex" xmlns:mc="http://schemas.openxmlformats.org/markup-compatibility/2006" xmlns:aink="http://schemas.microsoft.com/office/drawing/2016/ink" xmlns:am3d="http://schemas.microsoft.com/office/drawing/2017/model3d" xmlns:o="urn:schemas-microsoft-com:office:office" xmlns:r="http://schemas.openxmlformats.org/officeDocument/2006/relationships" xmlns:m="http://schemas.openxmlformats.org/officeDocument/2006/math" xmlns:v="urn:schemas-microsoft-com:vml" xmlns:wp14="http://schemas.microsoft.com/office/word/2010/wordprocessingDrawing" xmlns:wp="http://schemas.openxmlformats.org/drawingml/2006/wordprocessingDrawing" xmlns:w10="urn:schemas-microsoft-com:office:word" xmlns:w="http://schemas.openxmlformats.org/wordprocessingml/2006/main" xmlns:w14="http://schemas.microsoft.com/office/word/2010/wordml" xmlns:w15="http://schemas.microsoft.com/office/word/2012/wordml" xmlns:w16cid="http://schemas.microsoft.com/office/word/2016/wordml/cid" xmlns:w16se="http://schemas.microsoft.com/office/word/2015/wordml/symex" xmlns:wpg="http://schemas.microsoft.com/office/word/2010/wordprocessingGroup" xmlns:wpi="http://schemas.microsoft.com/office/word/2010/wordprocessingInk" xmlns:wne="http://schemas.microsoft.com/office/word/2006/wordml" xmlns:wps="http://schemas.microsoft.com/office/word/2010/wordprocessingShape" mc:Ignorable="w14 w15 w16se w16cid wp14">
   <w:body>
     <w:p/>
     <w:tbl>
@@ -369,32 +369,111 @@
                 <w:szCs w:val="24"/>
               </w:rPr>
             </w:pPr>
-          </w:p>
-          <w:p>
-            <w:pPr>
+            <w:r>
               <w:rPr>
                 <w:rFonts w:eastAsiaTheme="majorEastAsia"/>
                 <w:color w:val="767171" w:themeColor="background2" w:themeShade="80"/>
                 <w:sz w:val="24"/>
                 <w:szCs w:val="24"/>
               </w:rPr>
-            </w:pPr>
-          </w:p>
-          <w:p>
-            <w:pPr>
+              <w:t xml:space="preserve">El área que mas me interesa, y la cual me gustaría desempeñarme a futuro como profesional es la Ciencia de Datos y todas sus ramas relacionadas, por ende mis asignaturas favoritas fueron, </w:t>
+            </w:r>
+            <w:proofErr w:type="spellStart"/>
+            <w:r>
               <w:rPr>
                 <w:rFonts w:eastAsiaTheme="majorEastAsia"/>
                 <w:color w:val="767171" w:themeColor="background2" w:themeShade="80"/>
                 <w:sz w:val="24"/>
                 <w:szCs w:val="24"/>
               </w:rPr>
-            </w:pPr>
-          </w:p>
-          <w:p>
-            <w:pPr>
+              <w:t>Bussines</w:t>
+            </w:r>
+            <w:proofErr w:type="spellEnd"/>
+            <w:r>
               <w:rPr>
                 <w:rFonts w:eastAsiaTheme="majorEastAsia"/>
                 <w:color w:val="767171" w:themeColor="background2" w:themeShade="80"/>
+                <w:sz w:val="24"/>
+                <w:szCs w:val="24"/>
+              </w:rPr>
+              <w:t xml:space="preserve"> </w:t>
+            </w:r>
+            <w:proofErr w:type="spellStart"/>
+            <w:proofErr w:type="gramStart"/>
+            <w:r>
+              <w:rPr>
+                <w:rFonts w:eastAsiaTheme="majorEastAsia"/>
+                <w:color w:val="767171" w:themeColor="background2" w:themeShade="80"/>
+                <w:sz w:val="24"/>
+                <w:szCs w:val="24"/>
+              </w:rPr>
+              <w:t>Intelligence</w:t>
+            </w:r>
+            <w:proofErr w:type="spellEnd"/>
+            <w:r>
+              <w:rPr>
+                <w:rFonts w:eastAsiaTheme="majorEastAsia"/>
+                <w:color w:val="767171" w:themeColor="background2" w:themeShade="80"/>
+                <w:sz w:val="24"/>
+                <w:szCs w:val="24"/>
+              </w:rPr>
+              <w:t xml:space="preserve"> ,</w:t>
+            </w:r>
+            <w:proofErr w:type="gramEnd"/>
+            <w:r>
+              <w:rPr>
+                <w:rFonts w:eastAsiaTheme="majorEastAsia"/>
+                <w:color w:val="767171" w:themeColor="background2" w:themeShade="80"/>
+                <w:sz w:val="24"/>
+                <w:szCs w:val="24"/>
+              </w:rPr>
+              <w:t xml:space="preserve"> </w:t>
+            </w:r>
+            <w:proofErr w:type="spellStart"/>
+            <w:r>
+              <w:rPr>
+                <w:rFonts w:eastAsiaTheme="majorEastAsia"/>
+                <w:color w:val="767171" w:themeColor="background2" w:themeShade="80"/>
+                <w:sz w:val="24"/>
+                <w:szCs w:val="24"/>
+              </w:rPr>
+              <w:t>BigData</w:t>
+            </w:r>
+            <w:proofErr w:type="spellEnd"/>
+            <w:r>
+              <w:rPr>
+                <w:rFonts w:eastAsiaTheme="majorEastAsia"/>
+                <w:color w:val="767171" w:themeColor="background2" w:themeShade="80"/>
+                <w:sz w:val="24"/>
+                <w:szCs w:val="24"/>
+              </w:rPr>
+              <w:t>, Minería de Datos</w:t>
+            </w:r>
+          </w:p>
+          <w:p>
+            <w:pPr>
+              <w:rPr>
+                <w:rFonts w:eastAsiaTheme="majorEastAsia"/>
+                <w:color w:val="767171" w:themeColor="background2" w:themeShade="80"/>
+                <w:sz w:val="24"/>
+                <w:szCs w:val="24"/>
+              </w:rPr>
+            </w:pPr>
+          </w:p>
+          <w:p>
+            <w:pPr>
+              <w:rPr>
+                <w:rFonts w:eastAsiaTheme="majorEastAsia"/>
+                <w:color w:val="767171" w:themeColor="background2" w:themeShade="80"/>
+                <w:sz w:val="24"/>
+                <w:szCs w:val="24"/>
+              </w:rPr>
+            </w:pPr>
+          </w:p>
+          <w:p>
+            <w:pPr>
+              <w:rPr>
+                <w:rFonts w:eastAsiaTheme="majorEastAsia"/>
                 <w:sz w:val="24"/>
                 <w:szCs w:val="24"/>
               </w:rPr>
@@ -430,6 +509,35 @@
                 <w:szCs w:val="24"/>
               </w:rPr>
               <w:t>? ¿Por qué?</w:t>
+            </w:r>
+          </w:p>
+          <w:p>
+            <w:pPr>
+              <w:rPr>
+                <w:rFonts w:eastAsiaTheme="majorEastAsia"/>
+                <w:color w:val="767171" w:themeColor="background2" w:themeShade="80"/>
+                <w:sz w:val="24"/>
+                <w:szCs w:val="24"/>
+              </w:rPr>
+            </w:pPr>
+          </w:p>
+          <w:p>
+            <w:pPr>
+              <w:rPr>
+                <w:rFonts w:eastAsiaTheme="majorEastAsia"/>
+                <w:color w:val="767171" w:themeColor="background2" w:themeShade="80"/>
+                <w:sz w:val="24"/>
+                <w:szCs w:val="24"/>
+              </w:rPr>
+            </w:pPr>
+            <w:r>
+              <w:rPr>
+                <w:rFonts w:eastAsiaTheme="majorEastAsia"/>
+                <w:color w:val="767171" w:themeColor="background2" w:themeShade="80"/>
+                <w:sz w:val="24"/>
+                <w:szCs w:val="24"/>
+              </w:rPr>
+              <w:t>Si, obtengo experiencia práctica y también conocimientos teóricos que puedo aplicar a futuro a mi perfil profesional</w:t>
             </w:r>
           </w:p>
           <w:p>
@@ -641,7 +749,6 @@
                 <w:sz w:val="24"/>
                 <w:szCs w:val="24"/>
               </w:rPr>
-              <w:lastRenderedPageBreak/>
               <w:t xml:space="preserve">2. Revisa las competencias y unidades de competencias correspondientes a cada asignatura de la malla de tu carrera. Marca en </w:t>
             </w:r>
             <w:r>
@@ -776,132 +883,6 @@
               <w:tabs>
                 <w:tab w:val="left" w:pos="454"/>
               </w:tabs>
-              <w:jc w:val="both"/>
-              <w:rPr>
-                <w:rFonts w:eastAsiaTheme="majorEastAsia"/>
-                <w:color w:val="767171" w:themeColor="background2" w:themeShade="80"/>
-                <w:sz w:val="24"/>
-                <w:szCs w:val="24"/>
-              </w:rPr>
-            </w:pPr>
-          </w:p>
-          <w:p>
-            <w:pPr>
-              <w:tabs>
-                <w:tab w:val="left" w:pos="454"/>
-              </w:tabs>
-              <w:jc w:val="both"/>
-              <w:rPr>
-                <w:rFonts w:eastAsiaTheme="majorEastAsia"/>
-                <w:color w:val="767171" w:themeColor="background2" w:themeShade="80"/>
-                <w:sz w:val="24"/>
-                <w:szCs w:val="24"/>
-              </w:rPr>
-            </w:pPr>
-          </w:p>
-          <w:p>
-            <w:pPr>
-              <w:tabs>
-                <w:tab w:val="left" w:pos="454"/>
-              </w:tabs>
-              <w:jc w:val="both"/>
-              <w:rPr>
-                <w:rFonts w:eastAsiaTheme="majorEastAsia"/>
-                <w:color w:val="767171" w:themeColor="background2" w:themeShade="80"/>
-                <w:sz w:val="24"/>
-                <w:szCs w:val="24"/>
-              </w:rPr>
-            </w:pPr>
-          </w:p>
-          <w:p>
-            <w:pPr>
-              <w:tabs>
-                <w:tab w:val="left" w:pos="454"/>
-              </w:tabs>
-              <w:jc w:val="both"/>
-              <w:rPr>
-                <w:rFonts w:eastAsiaTheme="majorEastAsia"/>
-                <w:color w:val="767171" w:themeColor="background2" w:themeShade="80"/>
-                <w:sz w:val="24"/>
-                <w:szCs w:val="24"/>
-              </w:rPr>
-            </w:pPr>
-          </w:p>
-          <w:p>
-            <w:pPr>
-              <w:tabs>
-                <w:tab w:val="left" w:pos="454"/>
-              </w:tabs>
-              <w:jc w:val="both"/>
-              <w:rPr>
-                <w:rFonts w:eastAsiaTheme="majorEastAsia"/>
-                <w:color w:val="767171" w:themeColor="background2" w:themeShade="80"/>
-                <w:sz w:val="24"/>
-                <w:szCs w:val="24"/>
-              </w:rPr>
-            </w:pPr>
-          </w:p>
-          <w:p>
-            <w:pPr>
-              <w:tabs>
-                <w:tab w:val="left" w:pos="454"/>
-              </w:tabs>
-              <w:jc w:val="both"/>
-              <w:rPr>
-                <w:rFonts w:eastAsiaTheme="majorEastAsia"/>
-                <w:color w:val="767171" w:themeColor="background2" w:themeShade="80"/>
-                <w:sz w:val="24"/>
-                <w:szCs w:val="24"/>
-              </w:rPr>
-            </w:pPr>
-          </w:p>
-          <w:p>
-            <w:pPr>
-              <w:tabs>
-                <w:tab w:val="left" w:pos="454"/>
-              </w:tabs>
-              <w:jc w:val="both"/>
-              <w:rPr>
-                <w:rFonts w:eastAsiaTheme="majorEastAsia"/>
-                <w:color w:val="767171" w:themeColor="background2" w:themeShade="80"/>
-                <w:sz w:val="24"/>
-                <w:szCs w:val="24"/>
-              </w:rPr>
-            </w:pPr>
-          </w:p>
-          <w:p>
-            <w:pPr>
-              <w:tabs>
-                <w:tab w:val="left" w:pos="454"/>
-              </w:tabs>
-              <w:jc w:val="both"/>
-              <w:rPr>
-                <w:rFonts w:eastAsiaTheme="majorEastAsia"/>
-                <w:color w:val="767171" w:themeColor="background2" w:themeShade="80"/>
-                <w:sz w:val="24"/>
-                <w:szCs w:val="24"/>
-              </w:rPr>
-            </w:pPr>
-          </w:p>
-          <w:p>
-            <w:pPr>
-              <w:tabs>
-                <w:tab w:val="left" w:pos="454"/>
-              </w:tabs>
-              <w:jc w:val="both"/>
-              <w:rPr>
-                <w:rFonts w:eastAsiaTheme="majorEastAsia"/>
-                <w:color w:val="767171" w:themeColor="background2" w:themeShade="80"/>
-                <w:sz w:val="24"/>
-                <w:szCs w:val="24"/>
-              </w:rPr>
-            </w:pPr>
-          </w:p>
-          <w:p>
-            <w:pPr>
-              <w:tabs>
-                <w:tab w:val="left" w:pos="454"/>
-              </w:tabs>
               <w:ind w:left="171"/>
               <w:jc w:val="both"/>
               <w:rPr>
@@ -914,64 +895,344 @@
           </w:p>
           <w:p>
             <w:pPr>
+              <w:numPr>
+                <w:ilvl w:val="0"/>
+                <w:numId w:val="41"/>
+              </w:numPr>
               <w:jc w:val="both"/>
               <w:rPr>
                 <w:rFonts w:eastAsiaTheme="majorEastAsia"/>
+                <w:color w:val="70AD47" w:themeColor="accent6"/>
+                <w:sz w:val="24"/>
+                <w:szCs w:val="24"/>
+              </w:rPr>
+            </w:pPr>
+            <w:r>
+              <w:rPr>
+                <w:rFonts w:eastAsiaTheme="majorEastAsia"/>
+                <w:color w:val="70AD47" w:themeColor="accent6"/>
+                <w:sz w:val="24"/>
+                <w:szCs w:val="24"/>
+              </w:rPr>
+              <w:t>Administrar la configuración de ambientes, servicios de aplicaciones y bases de datos en un entorno empresarial a fin de habilitar operatividad o asegurar la continuidad de los sistemas que apoyan los procesos de negocio de acuerdo a los estándares definidos por la industria.</w:t>
+            </w:r>
+          </w:p>
+          <w:p>
+            <w:pPr>
+              <w:numPr>
+                <w:ilvl w:val="0"/>
+                <w:numId w:val="41"/>
+              </w:numPr>
+              <w:jc w:val="both"/>
+              <w:rPr>
+                <w:rFonts w:eastAsiaTheme="majorEastAsia"/>
+                <w:color w:val="70AD47" w:themeColor="accent6"/>
+                <w:sz w:val="24"/>
+                <w:szCs w:val="24"/>
+              </w:rPr>
+            </w:pPr>
+            <w:r>
+              <w:rPr>
+                <w:rFonts w:eastAsiaTheme="majorEastAsia"/>
+                <w:color w:val="70AD47" w:themeColor="accent6"/>
+                <w:sz w:val="24"/>
+                <w:szCs w:val="24"/>
+              </w:rPr>
+              <w:t>Ofrecer propuestas de solución informática analizando de forma integral los procesos de acuerdo a los requerimientos de la organización.</w:t>
+            </w:r>
+          </w:p>
+          <w:p>
+            <w:pPr>
+              <w:numPr>
+                <w:ilvl w:val="0"/>
+                <w:numId w:val="41"/>
+              </w:numPr>
+              <w:jc w:val="both"/>
+              <w:rPr>
+                <w:rFonts w:eastAsiaTheme="majorEastAsia"/>
+                <w:color w:val="70AD47" w:themeColor="accent6"/>
+                <w:sz w:val="24"/>
+                <w:szCs w:val="24"/>
+              </w:rPr>
+            </w:pPr>
+            <w:r>
+              <w:rPr>
+                <w:rFonts w:eastAsiaTheme="majorEastAsia"/>
+                <w:color w:val="70AD47" w:themeColor="accent6"/>
+                <w:sz w:val="24"/>
+                <w:szCs w:val="24"/>
+              </w:rPr>
+              <w:t>Desarrollar una solución de software utilizando técnicas que permitan sistematizar el proceso de desarrollo y mantenimiento, asegurando el logro de los objetivos.</w:t>
+            </w:r>
+          </w:p>
+          <w:p>
+            <w:pPr>
+              <w:numPr>
+                <w:ilvl w:val="0"/>
+                <w:numId w:val="41"/>
+              </w:numPr>
+              <w:jc w:val="both"/>
+              <w:rPr>
+                <w:rFonts w:eastAsiaTheme="majorEastAsia"/>
+                <w:color w:val="70AD47" w:themeColor="accent6"/>
+                <w:sz w:val="24"/>
+                <w:szCs w:val="24"/>
+              </w:rPr>
+            </w:pPr>
+            <w:r>
+              <w:rPr>
+                <w:rFonts w:eastAsiaTheme="majorEastAsia"/>
+                <w:color w:val="70AD47" w:themeColor="accent6"/>
+                <w:sz w:val="24"/>
+                <w:szCs w:val="24"/>
+              </w:rPr>
+              <w:t>Construir Modelos de datos para soportar los requerimientos de la organización acuerdo a un diseño definido y escalable en el tiempo.</w:t>
+            </w:r>
+          </w:p>
+          <w:p>
+            <w:pPr>
+              <w:numPr>
+                <w:ilvl w:val="0"/>
+                <w:numId w:val="41"/>
+              </w:numPr>
+              <w:jc w:val="both"/>
+              <w:rPr>
+                <w:rFonts w:eastAsiaTheme="majorEastAsia"/>
+                <w:color w:val="70AD47" w:themeColor="accent6"/>
+                <w:sz w:val="24"/>
+                <w:szCs w:val="24"/>
+              </w:rPr>
+            </w:pPr>
+            <w:r>
+              <w:rPr>
+                <w:rFonts w:eastAsiaTheme="majorEastAsia"/>
+                <w:color w:val="70AD47" w:themeColor="accent6"/>
+                <w:sz w:val="24"/>
+                <w:szCs w:val="24"/>
+              </w:rPr>
+              <w:t>Programar consultas o rutinas para manipular información de una base de datos de acuerdo a los requerimientos de la organización.</w:t>
+            </w:r>
+          </w:p>
+          <w:p>
+            <w:pPr>
+              <w:numPr>
+                <w:ilvl w:val="0"/>
+                <w:numId w:val="41"/>
+              </w:numPr>
+              <w:jc w:val="both"/>
+              <w:rPr>
+                <w:rFonts w:eastAsiaTheme="majorEastAsia"/>
                 <w:color w:val="767171" w:themeColor="background2" w:themeShade="80"/>
                 <w:sz w:val="24"/>
                 <w:szCs w:val="24"/>
               </w:rPr>
             </w:pPr>
-          </w:p>
-          <w:p>
-            <w:pPr>
+            <w:r>
+              <w:rPr>
+                <w:rFonts w:eastAsiaTheme="majorEastAsia"/>
+                <w:color w:val="70AD47" w:themeColor="accent6"/>
+                <w:sz w:val="24"/>
+                <w:szCs w:val="24"/>
+              </w:rPr>
+              <w:t xml:space="preserve">Construir programas y rutinas de variada complejidad para dar solución a requerimientos de la organización, acordes a tecnologías de mercado y </w:t>
+            </w:r>
+            <w:r>
+              <w:rPr>
+                <w:rFonts w:eastAsiaTheme="majorEastAsia"/>
+                <w:color w:val="FF0000"/>
+                <w:sz w:val="24"/>
+                <w:szCs w:val="24"/>
+              </w:rPr>
+              <w:t>utilizando buenas prácticas de codificación.</w:t>
+            </w:r>
+          </w:p>
+          <w:p>
+            <w:pPr>
+              <w:numPr>
+                <w:ilvl w:val="0"/>
+                <w:numId w:val="41"/>
+              </w:numPr>
               <w:jc w:val="both"/>
               <w:rPr>
-                <w:rFonts w:ascii="Calibri" w:hAnsi="Calibri"/>
-                <w:b/>
-                <w:bCs/>
-              </w:rPr>
-            </w:pPr>
-          </w:p>
-          <w:p>
-            <w:pPr>
+                <w:rFonts w:eastAsiaTheme="majorEastAsia"/>
+                <w:color w:val="FF0000"/>
+                <w:sz w:val="24"/>
+                <w:szCs w:val="24"/>
+              </w:rPr>
+            </w:pPr>
+            <w:r>
+              <w:rPr>
+                <w:rFonts w:eastAsiaTheme="majorEastAsia"/>
+                <w:color w:val="FF0000"/>
+                <w:sz w:val="24"/>
+                <w:szCs w:val="24"/>
+              </w:rPr>
+              <w:t>Realizar pruebas de certificación tanto de los productos como de los procesos utilizando buenas prácticas definidas por la industria.</w:t>
+            </w:r>
+          </w:p>
+          <w:p>
+            <w:pPr>
+              <w:numPr>
+                <w:ilvl w:val="0"/>
+                <w:numId w:val="41"/>
+              </w:numPr>
               <w:jc w:val="both"/>
               <w:rPr>
-                <w:rFonts w:ascii="Calibri" w:hAnsi="Calibri"/>
-                <w:b/>
-                <w:bCs/>
-              </w:rPr>
-            </w:pPr>
-          </w:p>
-          <w:p>
-            <w:pPr>
+                <w:rFonts w:eastAsiaTheme="majorEastAsia"/>
+                <w:color w:val="70AD47" w:themeColor="accent6"/>
+                <w:sz w:val="24"/>
+                <w:szCs w:val="24"/>
+              </w:rPr>
+            </w:pPr>
+            <w:r>
+              <w:rPr>
+                <w:rFonts w:eastAsiaTheme="majorEastAsia"/>
+                <w:color w:val="70AD47" w:themeColor="accent6"/>
+                <w:sz w:val="24"/>
+                <w:szCs w:val="24"/>
+              </w:rPr>
+              <w:t>Construir el modelo arquitectónico de una solución sistémica que soporte los procesos de negocio de acuerdo los requerimientos de la organización y estándares industria.</w:t>
+            </w:r>
+          </w:p>
+          <w:p>
+            <w:pPr>
+              <w:numPr>
+                <w:ilvl w:val="0"/>
+                <w:numId w:val="41"/>
+              </w:numPr>
               <w:jc w:val="both"/>
               <w:rPr>
-                <w:rFonts w:ascii="Calibri" w:hAnsi="Calibri"/>
-                <w:b/>
-                <w:bCs/>
-              </w:rPr>
-            </w:pPr>
-          </w:p>
-          <w:p>
-            <w:pPr>
+                <w:rFonts w:eastAsiaTheme="majorEastAsia"/>
+                <w:color w:val="70AD47" w:themeColor="accent6"/>
+                <w:sz w:val="24"/>
+                <w:szCs w:val="24"/>
+              </w:rPr>
+            </w:pPr>
+            <w:r>
+              <w:rPr>
+                <w:rFonts w:eastAsiaTheme="majorEastAsia"/>
+                <w:color w:val="70AD47" w:themeColor="accent6"/>
+                <w:sz w:val="24"/>
+                <w:szCs w:val="24"/>
+              </w:rPr>
+              <w:t>Implementar soluciones sistémicas integrales para automatizar u optimizar procesos de negocio de acuerdo a las necesidades de la organización.</w:t>
+            </w:r>
+          </w:p>
+          <w:p>
+            <w:pPr>
+              <w:numPr>
+                <w:ilvl w:val="0"/>
+                <w:numId w:val="41"/>
+              </w:numPr>
               <w:jc w:val="both"/>
               <w:rPr>
-                <w:rFonts w:ascii="Calibri" w:hAnsi="Calibri"/>
-                <w:b/>
-                <w:bCs/>
-              </w:rPr>
-            </w:pPr>
-          </w:p>
-          <w:p>
-            <w:pPr>
+                <w:rFonts w:eastAsiaTheme="majorEastAsia"/>
+                <w:color w:val="FF0000"/>
+                <w:sz w:val="24"/>
+                <w:szCs w:val="24"/>
+              </w:rPr>
+            </w:pPr>
+            <w:r>
+              <w:rPr>
+                <w:rFonts w:eastAsiaTheme="majorEastAsia"/>
+                <w:color w:val="FF0000"/>
+                <w:sz w:val="24"/>
+                <w:szCs w:val="24"/>
+              </w:rPr>
+              <w:t>Resolver las vulnerabilidades sistémicas para asegurar que el software construido cumple las normas de seguridad exigidas por la industria.</w:t>
+            </w:r>
+          </w:p>
+          <w:p>
+            <w:pPr>
+              <w:numPr>
+                <w:ilvl w:val="0"/>
+                <w:numId w:val="41"/>
+              </w:numPr>
               <w:jc w:val="both"/>
               <w:rPr>
-                <w:rFonts w:ascii="Calibri" w:hAnsi="Calibri"/>
-                <w:b/>
-                <w:bCs/>
-              </w:rPr>
-            </w:pPr>
+                <w:rFonts w:eastAsiaTheme="majorEastAsia"/>
+                <w:color w:val="767171" w:themeColor="background2" w:themeShade="80"/>
+                <w:sz w:val="24"/>
+                <w:szCs w:val="24"/>
+              </w:rPr>
+            </w:pPr>
+            <w:r>
+              <w:rPr>
+                <w:rFonts w:eastAsiaTheme="majorEastAsia"/>
+                <w:color w:val="70AD47" w:themeColor="accent6"/>
+                <w:sz w:val="24"/>
+                <w:szCs w:val="24"/>
+              </w:rPr>
+              <w:t>Gestionar proyectos informáticos, ofreciendo alternativas para la toma de decisiones de acuerdo a los requerimientos de la organización</w:t>
+            </w:r>
+            <w:r>
+              <w:rPr>
+                <w:rFonts w:eastAsiaTheme="majorEastAsia"/>
+                <w:color w:val="767171" w:themeColor="background2" w:themeShade="80"/>
+                <w:sz w:val="24"/>
+                <w:szCs w:val="24"/>
+              </w:rPr>
+              <w:t>.</w:t>
+            </w:r>
+          </w:p>
+          <w:p>
+            <w:pPr>
+              <w:numPr>
+                <w:ilvl w:val="0"/>
+                <w:numId w:val="41"/>
+              </w:numPr>
+              <w:jc w:val="both"/>
+              <w:rPr>
+                <w:rFonts w:eastAsiaTheme="majorEastAsia"/>
+                <w:color w:val="70AD47" w:themeColor="accent6"/>
+                <w:sz w:val="24"/>
+                <w:szCs w:val="24"/>
+              </w:rPr>
+            </w:pPr>
+            <w:r>
+              <w:rPr>
+                <w:rFonts w:eastAsiaTheme="majorEastAsia"/>
+                <w:color w:val="70AD47" w:themeColor="accent6"/>
+                <w:sz w:val="24"/>
+                <w:szCs w:val="24"/>
+              </w:rPr>
+              <w:t>Desarrollar la transformación de grandes volúmenes de datos para la obtención de información y conocimiento de la organización a fin de apoyar la toma de decisiones y la mejora de los procesos de negocio, de acuerdo a las necesidades de la organización.</w:t>
+            </w:r>
+          </w:p>
+          <w:p>
+            <w:pPr>
+              <w:numPr>
+                <w:ilvl w:val="0"/>
+                <w:numId w:val="41"/>
+              </w:numPr>
+              <w:jc w:val="both"/>
+              <w:rPr>
+                <w:rFonts w:eastAsiaTheme="majorEastAsia"/>
+                <w:color w:val="70AD47" w:themeColor="accent6"/>
+                <w:sz w:val="24"/>
+                <w:szCs w:val="24"/>
+              </w:rPr>
+            </w:pPr>
+          </w:p>
+          <w:p>
+            <w:pPr>
+              <w:jc w:val="both"/>
+              <w:rPr>
+                <w:rFonts w:eastAsiaTheme="majorEastAsia"/>
+                <w:color w:val="767171" w:themeColor="background2" w:themeShade="80"/>
+                <w:sz w:val="24"/>
+                <w:szCs w:val="24"/>
+              </w:rPr>
+            </w:pPr>
+            <w:r>
+              <w:rPr>
+                <w:rFonts w:eastAsiaTheme="majorEastAsia"/>
+                <w:color w:val="767171" w:themeColor="background2" w:themeShade="80"/>
+                <w:sz w:val="24"/>
+                <w:szCs w:val="24"/>
+              </w:rPr>
+              <w:t>Las Competencias que están en rojo principalmente no son mi fuerte o me falta experiencia para desarrollarlas, solamente por que no las he puesto en práctica, algunas sí, pero no lo suficiente para sentirme que domino en cierta parte esa competencia</w:t>
+            </w:r>
           </w:p>
           <w:p>
             <w:pPr>
@@ -997,105 +1258,6 @@
         </w:tc>
       </w:tr>
     </w:tbl>
-    <w:p>
-      <w:pPr>
-        <w:spacing w:after="0" w:line="360" w:lineRule="auto"/>
-        <w:jc w:val="both"/>
-        <w:rPr>
-          <w:color w:val="595959" w:themeColor="text1" w:themeTint="A6"/>
-          <w:sz w:val="24"/>
-          <w:szCs w:val="24"/>
-          <w:lang w:eastAsia="ja-JP"/>
-        </w:rPr>
-      </w:pPr>
-    </w:p>
-    <w:p/>
-    <w:p/>
-    <w:p/>
-    <w:p>
-      <w:pPr>
-        <w:spacing w:after="0" w:line="360" w:lineRule="auto"/>
-        <w:jc w:val="both"/>
-        <w:rPr>
-          <w:b/>
-          <w:bCs/>
-          <w:sz w:val="24"/>
-          <w:szCs w:val="24"/>
-        </w:rPr>
-      </w:pPr>
-    </w:p>
-    <w:p>
-      <w:pPr>
-        <w:spacing w:after="0" w:line="360" w:lineRule="auto"/>
-        <w:jc w:val="both"/>
-        <w:rPr>
-          <w:b/>
-          <w:bCs/>
-          <w:sz w:val="24"/>
-          <w:szCs w:val="24"/>
-        </w:rPr>
-      </w:pPr>
-    </w:p>
-    <w:p>
-      <w:pPr>
-        <w:spacing w:after="0" w:line="360" w:lineRule="auto"/>
-        <w:jc w:val="both"/>
-        <w:rPr>
-          <w:b/>
-          <w:bCs/>
-          <w:sz w:val="24"/>
-          <w:szCs w:val="24"/>
-        </w:rPr>
-      </w:pPr>
-    </w:p>
-    <w:p>
-      <w:pPr>
-        <w:spacing w:after="0" w:line="360" w:lineRule="auto"/>
-        <w:jc w:val="both"/>
-        <w:rPr>
-          <w:b/>
-          <w:bCs/>
-          <w:sz w:val="24"/>
-          <w:szCs w:val="24"/>
-        </w:rPr>
-      </w:pPr>
-    </w:p>
-    <w:p>
-      <w:pPr>
-        <w:spacing w:after="0" w:line="360" w:lineRule="auto"/>
-        <w:jc w:val="both"/>
-        <w:rPr>
-          <w:b/>
-          <w:bCs/>
-          <w:sz w:val="24"/>
-          <w:szCs w:val="24"/>
-        </w:rPr>
-      </w:pPr>
-    </w:p>
-    <w:p>
-      <w:pPr>
-        <w:spacing w:after="0" w:line="360" w:lineRule="auto"/>
-        <w:jc w:val="both"/>
-        <w:rPr>
-          <w:b/>
-          <w:bCs/>
-          <w:sz w:val="24"/>
-          <w:szCs w:val="24"/>
-        </w:rPr>
-      </w:pPr>
-    </w:p>
-    <w:p>
-      <w:pPr>
-        <w:spacing w:after="0" w:line="360" w:lineRule="auto"/>
-        <w:jc w:val="both"/>
-        <w:rPr>
-          <w:b/>
-          <w:bCs/>
-          <w:sz w:val="24"/>
-          <w:szCs w:val="24"/>
-        </w:rPr>
-      </w:pPr>
-    </w:p>
     <w:p>
       <w:pPr>
         <w:spacing w:after="0" w:line="360" w:lineRule="auto"/>
@@ -1234,6 +1396,7 @@
               <w:tabs>
                 <w:tab w:val="left" w:pos="454"/>
               </w:tabs>
+              <w:ind w:left="454"/>
               <w:jc w:val="both"/>
               <w:rPr>
                 <w:rFonts w:eastAsiaTheme="majorEastAsia"/>
@@ -1242,6 +1405,79 @@
                 <w:szCs w:val="24"/>
               </w:rPr>
             </w:pPr>
+            <w:r>
+              <w:rPr>
+                <w:rFonts w:eastAsiaTheme="majorEastAsia"/>
+                <w:color w:val="767171" w:themeColor="background2" w:themeShade="80"/>
+                <w:sz w:val="24"/>
+                <w:szCs w:val="24"/>
+              </w:rPr>
+              <w:t xml:space="preserve">Como mencione en el primer punto mi área de interés para desarrollarme a futuro es la ciencia        </w:t>
+            </w:r>
+          </w:p>
+          <w:p>
+            <w:pPr>
+              <w:tabs>
+                <w:tab w:val="left" w:pos="454"/>
+              </w:tabs>
+              <w:ind w:left="454"/>
+              <w:jc w:val="both"/>
+              <w:rPr>
+                <w:rFonts w:eastAsiaTheme="majorEastAsia"/>
+                <w:color w:val="767171" w:themeColor="background2" w:themeShade="80"/>
+                <w:sz w:val="24"/>
+                <w:szCs w:val="24"/>
+              </w:rPr>
+            </w:pPr>
+            <w:r>
+              <w:rPr>
+                <w:rFonts w:eastAsiaTheme="majorEastAsia"/>
+                <w:color w:val="767171" w:themeColor="background2" w:themeShade="80"/>
+                <w:sz w:val="24"/>
+                <w:szCs w:val="24"/>
+              </w:rPr>
+              <w:t xml:space="preserve">de datos y todas las ramas de la ciencia de datos, principalmente me veo más enfocado al área de </w:t>
+            </w:r>
+            <w:proofErr w:type="spellStart"/>
+            <w:r>
+              <w:rPr>
+                <w:rFonts w:eastAsiaTheme="majorEastAsia"/>
+                <w:color w:val="767171" w:themeColor="background2" w:themeShade="80"/>
+                <w:sz w:val="24"/>
+                <w:szCs w:val="24"/>
+              </w:rPr>
+              <w:t>Bussines</w:t>
+            </w:r>
+            <w:proofErr w:type="spellEnd"/>
+            <w:r>
+              <w:rPr>
+                <w:rFonts w:eastAsiaTheme="majorEastAsia"/>
+                <w:color w:val="767171" w:themeColor="background2" w:themeShade="80"/>
+                <w:sz w:val="24"/>
+                <w:szCs w:val="24"/>
+              </w:rPr>
+              <w:t xml:space="preserve"> </w:t>
+            </w:r>
+            <w:proofErr w:type="spellStart"/>
+            <w:r>
+              <w:rPr>
+                <w:rFonts w:eastAsiaTheme="majorEastAsia"/>
+                <w:color w:val="767171" w:themeColor="background2" w:themeShade="80"/>
+                <w:sz w:val="24"/>
+                <w:szCs w:val="24"/>
+              </w:rPr>
+              <w:t>Intelligence</w:t>
+            </w:r>
+            <w:proofErr w:type="spellEnd"/>
+            <w:r>
+              <w:rPr>
+                <w:rFonts w:eastAsiaTheme="majorEastAsia"/>
+                <w:color w:val="767171" w:themeColor="background2" w:themeShade="80"/>
+                <w:sz w:val="24"/>
+                <w:szCs w:val="24"/>
+              </w:rPr>
+              <w:t>.</w:t>
+            </w:r>
           </w:p>
           <w:p>
             <w:pPr>
@@ -1374,6 +1610,7 @@
               <w:tabs>
                 <w:tab w:val="left" w:pos="454"/>
               </w:tabs>
+              <w:ind w:left="454"/>
               <w:jc w:val="both"/>
               <w:rPr>
                 <w:rFonts w:eastAsiaTheme="majorEastAsia"/>
@@ -1382,6 +1619,15 @@
                 <w:szCs w:val="24"/>
               </w:rPr>
             </w:pPr>
+            <w:r>
+              <w:rPr>
+                <w:rFonts w:eastAsiaTheme="majorEastAsia"/>
+                <w:color w:val="767171" w:themeColor="background2" w:themeShade="80"/>
+                <w:sz w:val="24"/>
+                <w:szCs w:val="24"/>
+              </w:rPr>
+              <w:t>Prácticamente todas las competencias que marque en verde son relacionadas directamente a esta área, si bien falta fortalecer algunas esto se ira dando según voy creciendo y formando mi perfil profesional</w:t>
+            </w:r>
           </w:p>
           <w:p>
             <w:pPr>
@@ -1500,6 +1746,7 @@
               <w:tabs>
                 <w:tab w:val="left" w:pos="454"/>
               </w:tabs>
+              <w:ind w:left="454"/>
               <w:jc w:val="both"/>
               <w:rPr>
                 <w:rFonts w:eastAsiaTheme="majorEastAsia"/>
@@ -1508,6 +1755,15 @@
                 <w:szCs w:val="24"/>
               </w:rPr>
             </w:pPr>
+            <w:r>
+              <w:rPr>
+                <w:rFonts w:eastAsiaTheme="majorEastAsia"/>
+                <w:color w:val="767171" w:themeColor="background2" w:themeShade="80"/>
+                <w:sz w:val="24"/>
+                <w:szCs w:val="24"/>
+              </w:rPr>
+              <w:t>Estar en una empresa competente en el mercado, en la cual trabaje en el área que me gusta, y de ahí ir escalando hasta desempeñarme como Project Manager</w:t>
+            </w:r>
           </w:p>
           <w:p>
             <w:pPr>
@@ -1743,8 +1999,6 @@
                 <w:szCs w:val="20"/>
               </w:rPr>
             </w:pPr>
-            <w:bookmarkStart w:id="0" w:name="_GoBack"/>
-            <w:bookmarkEnd w:id="0"/>
             <w:r>
               <w:rPr>
                 <w:rFonts w:eastAsiaTheme="majorEastAsia"/>
@@ -1809,6 +2063,7 @@
               <w:tabs>
                 <w:tab w:val="left" w:pos="454"/>
               </w:tabs>
+              <w:ind w:left="454"/>
               <w:jc w:val="both"/>
               <w:rPr>
                 <w:rFonts w:eastAsiaTheme="majorEastAsia"/>
@@ -1817,6 +2072,77 @@
                 <w:szCs w:val="24"/>
               </w:rPr>
             </w:pPr>
+          </w:p>
+          <w:p>
+            <w:pPr>
+              <w:tabs>
+                <w:tab w:val="left" w:pos="454"/>
+              </w:tabs>
+              <w:ind w:left="454"/>
+              <w:jc w:val="both"/>
+              <w:rPr>
+                <w:rFonts w:eastAsiaTheme="majorEastAsia"/>
+                <w:color w:val="767171" w:themeColor="background2" w:themeShade="80"/>
+                <w:sz w:val="24"/>
+                <w:szCs w:val="24"/>
+              </w:rPr>
+            </w:pPr>
+            <w:r>
+              <w:rPr>
+                <w:rFonts w:eastAsiaTheme="majorEastAsia"/>
+                <w:color w:val="767171" w:themeColor="background2" w:themeShade="80"/>
+                <w:sz w:val="24"/>
+                <w:szCs w:val="24"/>
+              </w:rPr>
+              <w:t>Si, mi proyecto a desarrollar</w:t>
+            </w:r>
+            <w:r>
+              <w:rPr>
+                <w:rFonts w:eastAsiaTheme="majorEastAsia"/>
+                <w:color w:val="767171" w:themeColor="background2" w:themeShade="80"/>
+                <w:sz w:val="24"/>
+                <w:szCs w:val="24"/>
+              </w:rPr>
+              <w:t xml:space="preserve"> se relaciona directamente</w:t>
+            </w:r>
+            <w:bookmarkStart w:id="0" w:name="_GoBack"/>
+            <w:bookmarkEnd w:id="0"/>
+            <w:r>
+              <w:rPr>
+                <w:rFonts w:eastAsiaTheme="majorEastAsia"/>
+                <w:color w:val="767171" w:themeColor="background2" w:themeShade="80"/>
+                <w:sz w:val="24"/>
+                <w:szCs w:val="24"/>
+              </w:rPr>
+              <w:t xml:space="preserve"> ya que</w:t>
+            </w:r>
+            <w:r>
+              <w:rPr>
+                <w:rFonts w:eastAsiaTheme="majorEastAsia"/>
+                <w:color w:val="767171" w:themeColor="background2" w:themeShade="80"/>
+                <w:sz w:val="24"/>
+                <w:szCs w:val="24"/>
+              </w:rPr>
+              <w:t xml:space="preserve"> actualmente es una idea de proyecto que tengo desde el 6to semestre y no se ha modificado o no se han hecho reajustes , la idea es la misma con un producto </w:t>
+            </w:r>
+            <w:r>
+              <w:rPr>
+                <w:rFonts w:eastAsiaTheme="majorEastAsia"/>
+                <w:color w:val="767171" w:themeColor="background2" w:themeShade="80"/>
+                <w:sz w:val="24"/>
+                <w:szCs w:val="24"/>
+              </w:rPr>
+              <w:t xml:space="preserve">final </w:t>
+            </w:r>
+            <w:r>
+              <w:rPr>
+                <w:rFonts w:eastAsiaTheme="majorEastAsia"/>
+                <w:color w:val="767171" w:themeColor="background2" w:themeShade="80"/>
+                <w:sz w:val="24"/>
+                <w:szCs w:val="24"/>
+              </w:rPr>
+              <w:t>mejor desarrollado</w:t>
+            </w:r>
           </w:p>
           <w:p>
             <w:pPr>
@@ -2213,7 +2539,7 @@
 </file>
 
 <file path=word/endnotes.xml><?xml version="1.0" encoding="utf-8"?>
-<w:endnotes xmlns:wpc="http://schemas.microsoft.com/office/word/2010/wordprocessingCanvas" xmlns:cx="http://schemas.microsoft.com/office/drawing/2014/chartex" xmlns:mc="http://schemas.openxmlformats.org/markup-compatibility/2006" xmlns:o="urn:schemas-microsoft-com:office:office" xmlns:r="http://schemas.openxmlformats.org/officeDocument/2006/relationships" xmlns:m="http://schemas.openxmlformats.org/officeDocument/2006/math" xmlns:v="urn:schemas-microsoft-com:vml" xmlns:wp14="http://schemas.microsoft.com/office/word/2010/wordprocessingDrawing" xmlns:wp="http://schemas.openxmlformats.org/drawingml/2006/wordprocessingDrawing" xmlns:w10="urn:schemas-microsoft-com:office:word" xmlns:w="http://schemas.openxmlformats.org/wordprocessingml/2006/main" xmlns:w14="http://schemas.microsoft.com/office/word/2010/wordml" xmlns:w15="http://schemas.microsoft.com/office/word/2012/wordml" xmlns:w16se="http://schemas.microsoft.com/office/word/2015/wordml/symex" xmlns:wpg="http://schemas.microsoft.com/office/word/2010/wordprocessingGroup" xmlns:wpi="http://schemas.microsoft.com/office/word/2010/wordprocessingInk" xmlns:wne="http://schemas.microsoft.com/office/word/2006/wordml" xmlns:wps="http://schemas.microsoft.com/office/word/2010/wordprocessingShape" mc:Ignorable="w14 w15 w16se wp14">
+<w:endnotes xmlns:wpc="http://schemas.microsoft.com/office/word/2010/wordprocessingCanvas" xmlns:cx="http://schemas.microsoft.com/office/drawing/2014/chartex" xmlns:cx1="http://schemas.microsoft.com/office/drawing/2015/9/8/chartex" xmlns:cx2="http://schemas.microsoft.com/office/drawing/2015/10/21/chartex" xmlns:cx3="http://schemas.microsoft.com/office/drawing/2016/5/9/chartex" xmlns:cx4="http://schemas.microsoft.com/office/drawing/2016/5/10/chartex" xmlns:cx5="http://schemas.microsoft.com/office/drawing/2016/5/11/chartex" xmlns:cx6="http://schemas.microsoft.com/office/drawing/2016/5/12/chartex" xmlns:cx7="http://schemas.microsoft.com/office/drawing/2016/5/13/chartex" xmlns:cx8="http://schemas.microsoft.com/office/drawing/2016/5/14/chartex" xmlns:mc="http://schemas.openxmlformats.org/markup-compatibility/2006" xmlns:aink="http://schemas.microsoft.com/office/drawing/2016/ink" xmlns:am3d="http://schemas.microsoft.com/office/drawing/2017/model3d" xmlns:o="urn:schemas-microsoft-com:office:office" xmlns:r="http://schemas.openxmlformats.org/officeDocument/2006/relationships" xmlns:m="http://schemas.openxmlformats.org/officeDocument/2006/math" xmlns:v="urn:schemas-microsoft-com:vml" xmlns:wp14="http://schemas.microsoft.com/office/word/2010/wordprocessingDrawing" xmlns:wp="http://schemas.openxmlformats.org/drawingml/2006/wordprocessingDrawing" xmlns:w10="urn:schemas-microsoft-com:office:word" xmlns:w="http://schemas.openxmlformats.org/wordprocessingml/2006/main" xmlns:w14="http://schemas.microsoft.com/office/word/2010/wordml" xmlns:w15="http://schemas.microsoft.com/office/word/2012/wordml" xmlns:w16cid="http://schemas.microsoft.com/office/word/2016/wordml/cid" xmlns:w16se="http://schemas.microsoft.com/office/word/2015/wordml/symex" xmlns:wpg="http://schemas.microsoft.com/office/word/2010/wordprocessingGroup" xmlns:wpi="http://schemas.microsoft.com/office/word/2010/wordprocessingInk" xmlns:wne="http://schemas.microsoft.com/office/word/2006/wordml" xmlns:wps="http://schemas.microsoft.com/office/word/2010/wordprocessingShape" mc:Ignorable="w14 w15 w16se w16cid wp14">
   <w:endnote w:type="separator" w:id="-1">
     <w:p>
       <w:pPr>
@@ -2238,7 +2564,7 @@
 </file>
 
 <file path=word/footer1.xml><?xml version="1.0" encoding="utf-8"?>
-<w:ftr xmlns:wpc="http://schemas.microsoft.com/office/word/2010/wordprocessingCanvas" xmlns:cx="http://schemas.microsoft.com/office/drawing/2014/chartex" xmlns:mc="http://schemas.openxmlformats.org/markup-compatibility/2006" xmlns:o="urn:schemas-microsoft-com:office:office" xmlns:r="http://schemas.openxmlformats.org/officeDocument/2006/relationships" xmlns:m="http://schemas.openxmlformats.org/officeDocument/2006/math" xmlns:v="urn:schemas-microsoft-com:vml" xmlns:wp14="http://schemas.microsoft.com/office/word/2010/wordprocessingDrawing" xmlns:wp="http://schemas.openxmlformats.org/drawingml/2006/wordprocessingDrawing" xmlns:w10="urn:schemas-microsoft-com:office:word" xmlns:w="http://schemas.openxmlformats.org/wordprocessingml/2006/main" xmlns:w14="http://schemas.microsoft.com/office/word/2010/wordml" xmlns:w15="http://schemas.microsoft.com/office/word/2012/wordml" xmlns:w16se="http://schemas.microsoft.com/office/word/2015/wordml/symex" xmlns:wpg="http://schemas.microsoft.com/office/word/2010/wordprocessingGroup" xmlns:wpi="http://schemas.microsoft.com/office/word/2010/wordprocessingInk" xmlns:wne="http://schemas.microsoft.com/office/word/2006/wordml" xmlns:wps="http://schemas.microsoft.com/office/word/2010/wordprocessingShape" mc:Ignorable="w14 w15 w16se wp14">
+<w:ftr xmlns:wpc="http://schemas.microsoft.com/office/word/2010/wordprocessingCanvas" xmlns:cx="http://schemas.microsoft.com/office/drawing/2014/chartex" xmlns:cx1="http://schemas.microsoft.com/office/drawing/2015/9/8/chartex" xmlns:cx2="http://schemas.microsoft.com/office/drawing/2015/10/21/chartex" xmlns:cx3="http://schemas.microsoft.com/office/drawing/2016/5/9/chartex" xmlns:cx4="http://schemas.microsoft.com/office/drawing/2016/5/10/chartex" xmlns:cx5="http://schemas.microsoft.com/office/drawing/2016/5/11/chartex" xmlns:cx6="http://schemas.microsoft.com/office/drawing/2016/5/12/chartex" xmlns:cx7="http://schemas.microsoft.com/office/drawing/2016/5/13/chartex" xmlns:cx8="http://schemas.microsoft.com/office/drawing/2016/5/14/chartex" xmlns:mc="http://schemas.openxmlformats.org/markup-compatibility/2006" xmlns:aink="http://schemas.microsoft.com/office/drawing/2016/ink" xmlns:am3d="http://schemas.microsoft.com/office/drawing/2017/model3d" xmlns:o="urn:schemas-microsoft-com:office:office" xmlns:r="http://schemas.openxmlformats.org/officeDocument/2006/relationships" xmlns:m="http://schemas.openxmlformats.org/officeDocument/2006/math" xmlns:v="urn:schemas-microsoft-com:vml" xmlns:wp14="http://schemas.microsoft.com/office/word/2010/wordprocessingDrawing" xmlns:wp="http://schemas.openxmlformats.org/drawingml/2006/wordprocessingDrawing" xmlns:w10="urn:schemas-microsoft-com:office:word" xmlns:w="http://schemas.openxmlformats.org/wordprocessingml/2006/main" xmlns:w14="http://schemas.microsoft.com/office/word/2010/wordml" xmlns:w15="http://schemas.microsoft.com/office/word/2012/wordml" xmlns:w16cid="http://schemas.microsoft.com/office/word/2016/wordml/cid" xmlns:w16se="http://schemas.microsoft.com/office/word/2015/wordml/symex" xmlns:wpg="http://schemas.microsoft.com/office/word/2010/wordprocessingGroup" xmlns:wpi="http://schemas.microsoft.com/office/word/2010/wordprocessingInk" xmlns:wne="http://schemas.microsoft.com/office/word/2006/wordml" xmlns:wps="http://schemas.microsoft.com/office/word/2010/wordprocessingShape" mc:Ignorable="w14 w15 w16se w16cid wp14">
   <w:sdt>
     <w:sdtPr>
       <w:id w:val="-937982979"/>
@@ -2526,7 +2852,7 @@
 </file>
 
 <file path=word/footnotes.xml><?xml version="1.0" encoding="utf-8"?>
-<w:footnotes xmlns:wpc="http://schemas.microsoft.com/office/word/2010/wordprocessingCanvas" xmlns:cx="http://schemas.microsoft.com/office/drawing/2014/chartex" xmlns:mc="http://schemas.openxmlformats.org/markup-compatibility/2006" xmlns:o="urn:schemas-microsoft-com:office:office" xmlns:r="http://schemas.openxmlformats.org/officeDocument/2006/relationships" xmlns:m="http://schemas.openxmlformats.org/officeDocument/2006/math" xmlns:v="urn:schemas-microsoft-com:vml" xmlns:wp14="http://schemas.microsoft.com/office/word/2010/wordprocessingDrawing" xmlns:wp="http://schemas.openxmlformats.org/drawingml/2006/wordprocessingDrawing" xmlns:w10="urn:schemas-microsoft-com:office:word" xmlns:w="http://schemas.openxmlformats.org/wordprocessingml/2006/main" xmlns:w14="http://schemas.microsoft.com/office/word/2010/wordml" xmlns:w15="http://schemas.microsoft.com/office/word/2012/wordml" xmlns:w16se="http://schemas.microsoft.com/office/word/2015/wordml/symex" xmlns:wpg="http://schemas.microsoft.com/office/word/2010/wordprocessingGroup" xmlns:wpi="http://schemas.microsoft.com/office/word/2010/wordprocessingInk" xmlns:wne="http://schemas.microsoft.com/office/word/2006/wordml" xmlns:wps="http://schemas.microsoft.com/office/word/2010/wordprocessingShape" mc:Ignorable="w14 w15 w16se wp14">
+<w:footnotes xmlns:wpc="http://schemas.microsoft.com/office/word/2010/wordprocessingCanvas" xmlns:cx="http://schemas.microsoft.com/office/drawing/2014/chartex" xmlns:cx1="http://schemas.microsoft.com/office/drawing/2015/9/8/chartex" xmlns:cx2="http://schemas.microsoft.com/office/drawing/2015/10/21/chartex" xmlns:cx3="http://schemas.microsoft.com/office/drawing/2016/5/9/chartex" xmlns:cx4="http://schemas.microsoft.com/office/drawing/2016/5/10/chartex" xmlns:cx5="http://schemas.microsoft.com/office/drawing/2016/5/11/chartex" xmlns:cx6="http://schemas.microsoft.com/office/drawing/2016/5/12/chartex" xmlns:cx7="http://schemas.microsoft.com/office/drawing/2016/5/13/chartex" xmlns:cx8="http://schemas.microsoft.com/office/drawing/2016/5/14/chartex" xmlns:mc="http://schemas.openxmlformats.org/markup-compatibility/2006" xmlns:aink="http://schemas.microsoft.com/office/drawing/2016/ink" xmlns:am3d="http://schemas.microsoft.com/office/drawing/2017/model3d" xmlns:o="urn:schemas-microsoft-com:office:office" xmlns:r="http://schemas.openxmlformats.org/officeDocument/2006/relationships" xmlns:m="http://schemas.openxmlformats.org/officeDocument/2006/math" xmlns:v="urn:schemas-microsoft-com:vml" xmlns:wp14="http://schemas.microsoft.com/office/word/2010/wordprocessingDrawing" xmlns:wp="http://schemas.openxmlformats.org/drawingml/2006/wordprocessingDrawing" xmlns:w10="urn:schemas-microsoft-com:office:word" xmlns:w="http://schemas.openxmlformats.org/wordprocessingml/2006/main" xmlns:w14="http://schemas.microsoft.com/office/word/2010/wordml" xmlns:w15="http://schemas.microsoft.com/office/word/2012/wordml" xmlns:w16cid="http://schemas.microsoft.com/office/word/2016/wordml/cid" xmlns:w16se="http://schemas.microsoft.com/office/word/2015/wordml/symex" xmlns:wpg="http://schemas.microsoft.com/office/word/2010/wordprocessingGroup" xmlns:wpi="http://schemas.microsoft.com/office/word/2010/wordprocessingInk" xmlns:wne="http://schemas.microsoft.com/office/word/2006/wordml" xmlns:wps="http://schemas.microsoft.com/office/word/2010/wordprocessingShape" mc:Ignorable="w14 w15 w16se w16cid wp14">
   <w:footnote w:type="separator" w:id="-1">
     <w:p>
       <w:pPr>
@@ -2551,7 +2877,7 @@
 </file>
 
 <file path=word/header1.xml><?xml version="1.0" encoding="utf-8"?>
-<w:hdr xmlns:wpc="http://schemas.microsoft.com/office/word/2010/wordprocessingCanvas" xmlns:cx="http://schemas.microsoft.com/office/drawing/2014/chartex" xmlns:mc="http://schemas.openxmlformats.org/markup-compatibility/2006" xmlns:o="urn:schemas-microsoft-com:office:office" xmlns:r="http://schemas.openxmlformats.org/officeDocument/2006/relationships" xmlns:m="http://schemas.openxmlformats.org/officeDocument/2006/math" xmlns:v="urn:schemas-microsoft-com:vml" xmlns:wp14="http://schemas.microsoft.com/office/word/2010/wordprocessingDrawing" xmlns:wp="http://schemas.openxmlformats.org/drawingml/2006/wordprocessingDrawing" xmlns:w10="urn:schemas-microsoft-com:office:word" xmlns:w="http://schemas.openxmlformats.org/wordprocessingml/2006/main" xmlns:w14="http://schemas.microsoft.com/office/word/2010/wordml" xmlns:w15="http://schemas.microsoft.com/office/word/2012/wordml" xmlns:w16se="http://schemas.microsoft.com/office/word/2015/wordml/symex" xmlns:wpg="http://schemas.microsoft.com/office/word/2010/wordprocessingGroup" xmlns:wpi="http://schemas.microsoft.com/office/word/2010/wordprocessingInk" xmlns:wne="http://schemas.microsoft.com/office/word/2006/wordml" xmlns:wps="http://schemas.microsoft.com/office/word/2010/wordprocessingShape" mc:Ignorable="w14 w15 w16se wp14">
+<w:hdr xmlns:wpc="http://schemas.microsoft.com/office/word/2010/wordprocessingCanvas" xmlns:cx="http://schemas.microsoft.com/office/drawing/2014/chartex" xmlns:cx1="http://schemas.microsoft.com/office/drawing/2015/9/8/chartex" xmlns:cx2="http://schemas.microsoft.com/office/drawing/2015/10/21/chartex" xmlns:cx3="http://schemas.microsoft.com/office/drawing/2016/5/9/chartex" xmlns:cx4="http://schemas.microsoft.com/office/drawing/2016/5/10/chartex" xmlns:cx5="http://schemas.microsoft.com/office/drawing/2016/5/11/chartex" xmlns:cx6="http://schemas.microsoft.com/office/drawing/2016/5/12/chartex" xmlns:cx7="http://schemas.microsoft.com/office/drawing/2016/5/13/chartex" xmlns:cx8="http://schemas.microsoft.com/office/drawing/2016/5/14/chartex" xmlns:mc="http://schemas.openxmlformats.org/markup-compatibility/2006" xmlns:aink="http://schemas.microsoft.com/office/drawing/2016/ink" xmlns:am3d="http://schemas.microsoft.com/office/drawing/2017/model3d" xmlns:o="urn:schemas-microsoft-com:office:office" xmlns:r="http://schemas.openxmlformats.org/officeDocument/2006/relationships" xmlns:m="http://schemas.openxmlformats.org/officeDocument/2006/math" xmlns:v="urn:schemas-microsoft-com:vml" xmlns:wp14="http://schemas.microsoft.com/office/word/2010/wordprocessingDrawing" xmlns:wp="http://schemas.openxmlformats.org/drawingml/2006/wordprocessingDrawing" xmlns:w10="urn:schemas-microsoft-com:office:word" xmlns:w="http://schemas.openxmlformats.org/wordprocessingml/2006/main" xmlns:w14="http://schemas.microsoft.com/office/word/2010/wordml" xmlns:w15="http://schemas.microsoft.com/office/word/2012/wordml" xmlns:w16cid="http://schemas.microsoft.com/office/word/2016/wordml/cid" xmlns:w16se="http://schemas.microsoft.com/office/word/2015/wordml/symex" xmlns:wpg="http://schemas.microsoft.com/office/word/2010/wordprocessingGroup" xmlns:wpi="http://schemas.microsoft.com/office/word/2010/wordprocessingInk" xmlns:wne="http://schemas.microsoft.com/office/word/2006/wordml" xmlns:wps="http://schemas.microsoft.com/office/word/2010/wordprocessingShape" mc:Ignorable="w14 w15 w16se w16cid wp14">
   <w:tbl>
     <w:tblPr>
       <w:tblStyle w:val="Tablaconcuadrcula"/>
@@ -2721,7 +3047,7 @@
 </file>
 
 <file path=word/header2.xml><?xml version="1.0" encoding="utf-8"?>
-<w:hdr xmlns:wpc="http://schemas.microsoft.com/office/word/2010/wordprocessingCanvas" xmlns:cx="http://schemas.microsoft.com/office/drawing/2014/chartex" xmlns:mc="http://schemas.openxmlformats.org/markup-compatibility/2006" xmlns:o="urn:schemas-microsoft-com:office:office" xmlns:r="http://schemas.openxmlformats.org/officeDocument/2006/relationships" xmlns:m="http://schemas.openxmlformats.org/officeDocument/2006/math" xmlns:v="urn:schemas-microsoft-com:vml" xmlns:wp14="http://schemas.microsoft.com/office/word/2010/wordprocessingDrawing" xmlns:wp="http://schemas.openxmlformats.org/drawingml/2006/wordprocessingDrawing" xmlns:w10="urn:schemas-microsoft-com:office:word" xmlns:w="http://schemas.openxmlformats.org/wordprocessingml/2006/main" xmlns:w14="http://schemas.microsoft.com/office/word/2010/wordml" xmlns:w15="http://schemas.microsoft.com/office/word/2012/wordml" xmlns:w16se="http://schemas.microsoft.com/office/word/2015/wordml/symex" xmlns:wpg="http://schemas.microsoft.com/office/word/2010/wordprocessingGroup" xmlns:wpi="http://schemas.microsoft.com/office/word/2010/wordprocessingInk" xmlns:wne="http://schemas.microsoft.com/office/word/2006/wordml" xmlns:wps="http://schemas.microsoft.com/office/word/2010/wordprocessingShape" mc:Ignorable="w14 w15 w16se wp14">
+<w:hdr xmlns:wpc="http://schemas.microsoft.com/office/word/2010/wordprocessingCanvas" xmlns:cx="http://schemas.microsoft.com/office/drawing/2014/chartex" xmlns:cx1="http://schemas.microsoft.com/office/drawing/2015/9/8/chartex" xmlns:cx2="http://schemas.microsoft.com/office/drawing/2015/10/21/chartex" xmlns:cx3="http://schemas.microsoft.com/office/drawing/2016/5/9/chartex" xmlns:cx4="http://schemas.microsoft.com/office/drawing/2016/5/10/chartex" xmlns:cx5="http://schemas.microsoft.com/office/drawing/2016/5/11/chartex" xmlns:cx6="http://schemas.microsoft.com/office/drawing/2016/5/12/chartex" xmlns:cx7="http://schemas.microsoft.com/office/drawing/2016/5/13/chartex" xmlns:cx8="http://schemas.microsoft.com/office/drawing/2016/5/14/chartex" xmlns:mc="http://schemas.openxmlformats.org/markup-compatibility/2006" xmlns:aink="http://schemas.microsoft.com/office/drawing/2016/ink" xmlns:am3d="http://schemas.microsoft.com/office/drawing/2017/model3d" xmlns:o="urn:schemas-microsoft-com:office:office" xmlns:r="http://schemas.openxmlformats.org/officeDocument/2006/relationships" xmlns:m="http://schemas.openxmlformats.org/officeDocument/2006/math" xmlns:v="urn:schemas-microsoft-com:vml" xmlns:wp14="http://schemas.microsoft.com/office/word/2010/wordprocessingDrawing" xmlns:wp="http://schemas.openxmlformats.org/drawingml/2006/wordprocessingDrawing" xmlns:w10="urn:schemas-microsoft-com:office:word" xmlns:w="http://schemas.openxmlformats.org/wordprocessingml/2006/main" xmlns:w14="http://schemas.microsoft.com/office/word/2010/wordml" xmlns:w15="http://schemas.microsoft.com/office/word/2012/wordml" xmlns:w16cid="http://schemas.microsoft.com/office/word/2016/wordml/cid" xmlns:w16se="http://schemas.microsoft.com/office/word/2015/wordml/symex" xmlns:wpg="http://schemas.microsoft.com/office/word/2010/wordprocessingGroup" xmlns:wpi="http://schemas.microsoft.com/office/word/2010/wordprocessingInk" xmlns:wne="http://schemas.microsoft.com/office/word/2006/wordml" xmlns:wps="http://schemas.microsoft.com/office/word/2010/wordprocessingShape" mc:Ignorable="w14 w15 w16se w16cid wp14">
   <w:tbl>
     <w:tblPr>
       <w:tblStyle w:val="Tablaconcuadrcula"/>
@@ -2994,7 +3320,7 @@
 </file>
 
 <file path=word/numbering.xml><?xml version="1.0" encoding="utf-8"?>
-<w:numbering xmlns:wpc="http://schemas.microsoft.com/office/word/2010/wordprocessingCanvas" xmlns:cx="http://schemas.microsoft.com/office/drawing/2014/chartex" xmlns:mc="http://schemas.openxmlformats.org/markup-compatibility/2006" xmlns:o="urn:schemas-microsoft-com:office:office" xmlns:r="http://schemas.openxmlformats.org/officeDocument/2006/relationships" xmlns:m="http://schemas.openxmlformats.org/officeDocument/2006/math" xmlns:v="urn:schemas-microsoft-com:vml" xmlns:wp14="http://schemas.microsoft.com/office/word/2010/wordprocessingDrawing" xmlns:wp="http://schemas.openxmlformats.org/drawingml/2006/wordprocessingDrawing" xmlns:w10="urn:schemas-microsoft-com:office:word" xmlns:w="http://schemas.openxmlformats.org/wordprocessingml/2006/main" xmlns:w14="http://schemas.microsoft.com/office/word/2010/wordml" xmlns:w15="http://schemas.microsoft.com/office/word/2012/wordml" xmlns:w16se="http://schemas.microsoft.com/office/word/2015/wordml/symex" xmlns:wpg="http://schemas.microsoft.com/office/word/2010/wordprocessingGroup" xmlns:wpi="http://schemas.microsoft.com/office/word/2010/wordprocessingInk" xmlns:wne="http://schemas.microsoft.com/office/word/2006/wordml" xmlns:wps="http://schemas.microsoft.com/office/word/2010/wordprocessingShape" mc:Ignorable="w14 w15 w16se wp14">
+<w:numbering xmlns:wpc="http://schemas.microsoft.com/office/word/2010/wordprocessingCanvas" xmlns:cx="http://schemas.microsoft.com/office/drawing/2014/chartex" xmlns:cx1="http://schemas.microsoft.com/office/drawing/2015/9/8/chartex" xmlns:cx2="http://schemas.microsoft.com/office/drawing/2015/10/21/chartex" xmlns:cx3="http://schemas.microsoft.com/office/drawing/2016/5/9/chartex" xmlns:cx4="http://schemas.microsoft.com/office/drawing/2016/5/10/chartex" xmlns:cx5="http://schemas.microsoft.com/office/drawing/2016/5/11/chartex" xmlns:cx6="http://schemas.microsoft.com/office/drawing/2016/5/12/chartex" xmlns:cx7="http://schemas.microsoft.com/office/drawing/2016/5/13/chartex" xmlns:cx8="http://schemas.microsoft.com/office/drawing/2016/5/14/chartex" xmlns:mc="http://schemas.openxmlformats.org/markup-compatibility/2006" xmlns:aink="http://schemas.microsoft.com/office/drawing/2016/ink" xmlns:am3d="http://schemas.microsoft.com/office/drawing/2017/model3d" xmlns:o="urn:schemas-microsoft-com:office:office" xmlns:r="http://schemas.openxmlformats.org/officeDocument/2006/relationships" xmlns:m="http://schemas.openxmlformats.org/officeDocument/2006/math" xmlns:v="urn:schemas-microsoft-com:vml" xmlns:wp14="http://schemas.microsoft.com/office/word/2010/wordprocessingDrawing" xmlns:wp="http://schemas.openxmlformats.org/drawingml/2006/wordprocessingDrawing" xmlns:w10="urn:schemas-microsoft-com:office:word" xmlns:w="http://schemas.openxmlformats.org/wordprocessingml/2006/main" xmlns:w14="http://schemas.microsoft.com/office/word/2010/wordml" xmlns:w15="http://schemas.microsoft.com/office/word/2012/wordml" xmlns:w16cid="http://schemas.microsoft.com/office/word/2016/wordml/cid" xmlns:w16se="http://schemas.microsoft.com/office/word/2015/wordml/symex" xmlns:wpg="http://schemas.microsoft.com/office/word/2010/wordprocessingGroup" xmlns:wpi="http://schemas.microsoft.com/office/word/2010/wordprocessingInk" xmlns:wne="http://schemas.microsoft.com/office/word/2006/wordml" xmlns:wps="http://schemas.microsoft.com/office/word/2010/wordprocessingShape" mc:Ignorable="w14 w15 w16se w16cid wp14">
   <w:abstractNum w:abstractNumId="0" w15:restartNumberingAfterBreak="0">
     <w:nsid w:val="049156A1"/>
     <w:multiLevelType w:val="hybridMultilevel"/>
@@ -5192,6 +5518,155 @@
     </w:lvl>
   </w:abstractNum>
   <w:abstractNum w:abstractNumId="20" w15:restartNumberingAfterBreak="0">
+    <w:nsid w:val="3DBB653A"/>
+    <w:multiLevelType w:val="multilevel"/>
+    <w:tmpl w:val="74C883D8"/>
+    <w:lvl w:ilvl="0">
+      <w:start w:val="1"/>
+      <w:numFmt w:val="bullet"/>
+      <w:lvlText w:val=""/>
+      <w:lvlJc w:val="left"/>
+      <w:pPr>
+        <w:tabs>
+          <w:tab w:val="num" w:pos="720"/>
+        </w:tabs>
+        <w:ind w:left="720" w:hanging="360"/>
+      </w:pPr>
+      <w:rPr>
+        <w:rFonts w:ascii="Symbol" w:hAnsi="Symbol" w:hint="default"/>
+        <w:sz w:val="20"/>
+      </w:rPr>
+    </w:lvl>
+    <w:lvl w:ilvl="1" w:tentative="1">
+      <w:start w:val="1"/>
+      <w:numFmt w:val="bullet"/>
+      <w:lvlText w:val="o"/>
+      <w:lvlJc w:val="left"/>
+      <w:pPr>
+        <w:tabs>
+          <w:tab w:val="num" w:pos="1440"/>
+        </w:tabs>
+        <w:ind w:left="1440" w:hanging="360"/>
+      </w:pPr>
+      <w:rPr>
+        <w:rFonts w:ascii="Courier New" w:hAnsi="Courier New" w:hint="default"/>
+        <w:sz w:val="20"/>
+      </w:rPr>
+    </w:lvl>
+    <w:lvl w:ilvl="2" w:tentative="1">
+      <w:start w:val="1"/>
+      <w:numFmt w:val="bullet"/>
+      <w:lvlText w:val=""/>
+      <w:lvlJc w:val="left"/>
+      <w:pPr>
+        <w:tabs>
+          <w:tab w:val="num" w:pos="2160"/>
+        </w:tabs>
+        <w:ind w:left="2160" w:hanging="360"/>
+      </w:pPr>
+      <w:rPr>
+        <w:rFonts w:ascii="Wingdings" w:hAnsi="Wingdings" w:hint="default"/>
+        <w:sz w:val="20"/>
+      </w:rPr>
+    </w:lvl>
+    <w:lvl w:ilvl="3" w:tentative="1">
+      <w:start w:val="1"/>
+      <w:numFmt w:val="bullet"/>
+      <w:lvlText w:val=""/>
+      <w:lvlJc w:val="left"/>
+      <w:pPr>
+        <w:tabs>
+          <w:tab w:val="num" w:pos="2880"/>
+        </w:tabs>
+        <w:ind w:left="2880" w:hanging="360"/>
+      </w:pPr>
+      <w:rPr>
+        <w:rFonts w:ascii="Wingdings" w:hAnsi="Wingdings" w:hint="default"/>
+        <w:sz w:val="20"/>
+      </w:rPr>
+    </w:lvl>
+    <w:lvl w:ilvl="4" w:tentative="1">
+      <w:start w:val="1"/>
+      <w:numFmt w:val="bullet"/>
+      <w:lvlText w:val=""/>
+      <w:lvlJc w:val="left"/>
+      <w:pPr>
+        <w:tabs>
+          <w:tab w:val="num" w:pos="3600"/>
+        </w:tabs>
+        <w:ind w:left="3600" w:hanging="360"/>
+      </w:pPr>
+      <w:rPr>
+        <w:rFonts w:ascii="Wingdings" w:hAnsi="Wingdings" w:hint="default"/>
+        <w:sz w:val="20"/>
+      </w:rPr>
+    </w:lvl>
+    <w:lvl w:ilvl="5" w:tentative="1">
+      <w:start w:val="1"/>
+      <w:numFmt w:val="bullet"/>
+      <w:lvlText w:val=""/>
+      <w:lvlJc w:val="left"/>
+      <w:pPr>
+        <w:tabs>
+          <w:tab w:val="num" w:pos="4320"/>
+        </w:tabs>
+        <w:ind w:left="4320" w:hanging="360"/>
+      </w:pPr>
+      <w:rPr>
+        <w:rFonts w:ascii="Wingdings" w:hAnsi="Wingdings" w:hint="default"/>
+        <w:sz w:val="20"/>
+      </w:rPr>
+    </w:lvl>
+    <w:lvl w:ilvl="6" w:tentative="1">
+      <w:start w:val="1"/>
+      <w:numFmt w:val="bullet"/>
+      <w:lvlText w:val=""/>
+      <w:lvlJc w:val="left"/>
+      <w:pPr>
+        <w:tabs>
+          <w:tab w:val="num" w:pos="5040"/>
+        </w:tabs>
+        <w:ind w:left="5040" w:hanging="360"/>
+      </w:pPr>
+      <w:rPr>
+        <w:rFonts w:ascii="Wingdings" w:hAnsi="Wingdings" w:hint="default"/>
+        <w:sz w:val="20"/>
+      </w:rPr>
+    </w:lvl>
+    <w:lvl w:ilvl="7" w:tentative="1">
+      <w:start w:val="1"/>
+      <w:numFmt w:val="bullet"/>
+      <w:lvlText w:val=""/>
+      <w:lvlJc w:val="left"/>
+      <w:pPr>
+        <w:tabs>
+          <w:tab w:val="num" w:pos="5760"/>
+        </w:tabs>
+        <w:ind w:left="5760" w:hanging="360"/>
+      </w:pPr>
+      <w:rPr>
+        <w:rFonts w:ascii="Wingdings" w:hAnsi="Wingdings" w:hint="default"/>
+        <w:sz w:val="20"/>
+      </w:rPr>
+    </w:lvl>
+    <w:lvl w:ilvl="8" w:tentative="1">
+      <w:start w:val="1"/>
+      <w:numFmt w:val="bullet"/>
+      <w:lvlText w:val=""/>
+      <w:lvlJc w:val="left"/>
+      <w:pPr>
+        <w:tabs>
+          <w:tab w:val="num" w:pos="6480"/>
+        </w:tabs>
+        <w:ind w:left="6480" w:hanging="360"/>
+      </w:pPr>
+      <w:rPr>
+        <w:rFonts w:ascii="Wingdings" w:hAnsi="Wingdings" w:hint="default"/>
+        <w:sz w:val="20"/>
+      </w:rPr>
+    </w:lvl>
+  </w:abstractNum>
+  <w:abstractNum w:abstractNumId="21" w15:restartNumberingAfterBreak="0">
     <w:nsid w:val="3F0F587D"/>
     <w:multiLevelType w:val="hybridMultilevel"/>
     <w:tmpl w:val="D99019EE"/>
@@ -5304,7 +5779,7 @@
       </w:rPr>
     </w:lvl>
   </w:abstractNum>
-  <w:abstractNum w:abstractNumId="21" w15:restartNumberingAfterBreak="0">
+  <w:abstractNum w:abstractNumId="22" w15:restartNumberingAfterBreak="0">
     <w:nsid w:val="44F11BDD"/>
     <w:multiLevelType w:val="hybridMultilevel"/>
     <w:tmpl w:val="3F5AF554"/>
@@ -5417,7 +5892,7 @@
       </w:rPr>
     </w:lvl>
   </w:abstractNum>
-  <w:abstractNum w:abstractNumId="22" w15:restartNumberingAfterBreak="0">
+  <w:abstractNum w:abstractNumId="23" w15:restartNumberingAfterBreak="0">
     <w:nsid w:val="4FE12D10"/>
     <w:multiLevelType w:val="hybridMultilevel"/>
     <w:tmpl w:val="1550181C"/>
@@ -5530,7 +6005,7 @@
       </w:rPr>
     </w:lvl>
   </w:abstractNum>
-  <w:abstractNum w:abstractNumId="23" w15:restartNumberingAfterBreak="0">
+  <w:abstractNum w:abstractNumId="24" w15:restartNumberingAfterBreak="0">
     <w:nsid w:val="50C131BC"/>
     <w:multiLevelType w:val="hybridMultilevel"/>
     <w:tmpl w:val="8FDC567E"/>
@@ -5643,7 +6118,7 @@
       </w:rPr>
     </w:lvl>
   </w:abstractNum>
-  <w:abstractNum w:abstractNumId="24" w15:restartNumberingAfterBreak="0">
+  <w:abstractNum w:abstractNumId="25" w15:restartNumberingAfterBreak="0">
     <w:nsid w:val="510E5C01"/>
     <w:multiLevelType w:val="multilevel"/>
     <w:tmpl w:val="BC9C1F48"/>
@@ -5756,7 +6231,7 @@
       </w:rPr>
     </w:lvl>
   </w:abstractNum>
-  <w:abstractNum w:abstractNumId="25" w15:restartNumberingAfterBreak="0">
+  <w:abstractNum w:abstractNumId="26" w15:restartNumberingAfterBreak="0">
     <w:nsid w:val="5C463542"/>
     <w:multiLevelType w:val="multilevel"/>
     <w:tmpl w:val="C3E4949E"/>
@@ -5905,7 +6380,7 @@
       </w:rPr>
     </w:lvl>
   </w:abstractNum>
-  <w:abstractNum w:abstractNumId="26" w15:restartNumberingAfterBreak="0">
+  <w:abstractNum w:abstractNumId="27" w15:restartNumberingAfterBreak="0">
     <w:nsid w:val="64E91BB3"/>
     <w:multiLevelType w:val="multilevel"/>
     <w:tmpl w:val="A672F762"/>
@@ -6054,7 +6529,7 @@
       </w:rPr>
     </w:lvl>
   </w:abstractNum>
-  <w:abstractNum w:abstractNumId="27" w15:restartNumberingAfterBreak="0">
+  <w:abstractNum w:abstractNumId="28" w15:restartNumberingAfterBreak="0">
     <w:nsid w:val="6ADA0051"/>
     <w:multiLevelType w:val="multilevel"/>
     <w:tmpl w:val="C806233A"/>
@@ -6203,7 +6678,7 @@
       </w:rPr>
     </w:lvl>
   </w:abstractNum>
-  <w:abstractNum w:abstractNumId="28" w15:restartNumberingAfterBreak="0">
+  <w:abstractNum w:abstractNumId="29" w15:restartNumberingAfterBreak="0">
     <w:nsid w:val="6BDB0362"/>
     <w:multiLevelType w:val="hybridMultilevel"/>
     <w:tmpl w:val="8106327E"/>
@@ -6292,7 +6767,7 @@
       </w:pPr>
     </w:lvl>
   </w:abstractNum>
-  <w:abstractNum w:abstractNumId="29" w15:restartNumberingAfterBreak="0">
+  <w:abstractNum w:abstractNumId="30" w15:restartNumberingAfterBreak="0">
     <w:nsid w:val="6F3C13F9"/>
     <w:multiLevelType w:val="hybridMultilevel"/>
     <w:tmpl w:val="B40CE148"/>
@@ -6405,7 +6880,7 @@
       </w:rPr>
     </w:lvl>
   </w:abstractNum>
-  <w:abstractNum w:abstractNumId="30" w15:restartNumberingAfterBreak="0">
+  <w:abstractNum w:abstractNumId="31" w15:restartNumberingAfterBreak="0">
     <w:nsid w:val="6F5F64B1"/>
     <w:multiLevelType w:val="hybridMultilevel"/>
     <w:tmpl w:val="999C60C0"/>
@@ -6494,7 +6969,7 @@
       </w:pPr>
     </w:lvl>
   </w:abstractNum>
-  <w:abstractNum w:abstractNumId="31" w15:restartNumberingAfterBreak="0">
+  <w:abstractNum w:abstractNumId="32" w15:restartNumberingAfterBreak="0">
     <w:nsid w:val="731E1176"/>
     <w:multiLevelType w:val="hybridMultilevel"/>
     <w:tmpl w:val="5846EECC"/>
@@ -6583,7 +7058,7 @@
       </w:pPr>
     </w:lvl>
   </w:abstractNum>
-  <w:abstractNum w:abstractNumId="32" w15:restartNumberingAfterBreak="0">
+  <w:abstractNum w:abstractNumId="33" w15:restartNumberingAfterBreak="0">
     <w:nsid w:val="74565F7A"/>
     <w:multiLevelType w:val="multilevel"/>
     <w:tmpl w:val="36B8B0EE"/>
@@ -6732,7 +7207,7 @@
       </w:rPr>
     </w:lvl>
   </w:abstractNum>
-  <w:abstractNum w:abstractNumId="33" w15:restartNumberingAfterBreak="0">
+  <w:abstractNum w:abstractNumId="34" w15:restartNumberingAfterBreak="0">
     <w:nsid w:val="74F525A0"/>
     <w:multiLevelType w:val="hybridMultilevel"/>
     <w:tmpl w:val="6E2889E8"/>
@@ -6845,7 +7320,7 @@
       </w:rPr>
     </w:lvl>
   </w:abstractNum>
-  <w:abstractNum w:abstractNumId="34" w15:restartNumberingAfterBreak="0">
+  <w:abstractNum w:abstractNumId="35" w15:restartNumberingAfterBreak="0">
     <w:nsid w:val="78261542"/>
     <w:multiLevelType w:val="hybridMultilevel"/>
     <w:tmpl w:val="93C21CAE"/>
@@ -6958,7 +7433,7 @@
       </w:rPr>
     </w:lvl>
   </w:abstractNum>
-  <w:abstractNum w:abstractNumId="35" w15:restartNumberingAfterBreak="0">
+  <w:abstractNum w:abstractNumId="36" w15:restartNumberingAfterBreak="0">
     <w:nsid w:val="7A044B22"/>
     <w:multiLevelType w:val="hybridMultilevel"/>
     <w:tmpl w:val="5D9A3082"/>
@@ -7071,7 +7546,7 @@
       </w:rPr>
     </w:lvl>
   </w:abstractNum>
-  <w:abstractNum w:abstractNumId="36" w15:restartNumberingAfterBreak="0">
+  <w:abstractNum w:abstractNumId="37" w15:restartNumberingAfterBreak="0">
     <w:nsid w:val="7AB36760"/>
     <w:multiLevelType w:val="hybridMultilevel"/>
     <w:tmpl w:val="2A60134C"/>
@@ -7157,7 +7632,7 @@
       </w:pPr>
     </w:lvl>
   </w:abstractNum>
-  <w:abstractNum w:abstractNumId="37" w15:restartNumberingAfterBreak="0">
+  <w:abstractNum w:abstractNumId="38" w15:restartNumberingAfterBreak="0">
     <w:nsid w:val="7B9B44FE"/>
     <w:multiLevelType w:val="multilevel"/>
     <w:tmpl w:val="06565EEA"/>
@@ -7306,7 +7781,7 @@
       </w:rPr>
     </w:lvl>
   </w:abstractNum>
-  <w:abstractNum w:abstractNumId="38" w15:restartNumberingAfterBreak="0">
+  <w:abstractNum w:abstractNumId="39" w15:restartNumberingAfterBreak="0">
     <w:nsid w:val="7DBB548A"/>
     <w:multiLevelType w:val="multilevel"/>
     <w:tmpl w:val="D5CA36FE"/>
@@ -7455,7 +7930,7 @@
       </w:rPr>
     </w:lvl>
   </w:abstractNum>
-  <w:abstractNum w:abstractNumId="39" w15:restartNumberingAfterBreak="0">
+  <w:abstractNum w:abstractNumId="40" w15:restartNumberingAfterBreak="0">
     <w:nsid w:val="7F291C01"/>
     <w:multiLevelType w:val="hybridMultilevel"/>
     <w:tmpl w:val="19B0EB20"/>
@@ -7578,10 +8053,10 @@
     <w:abstractNumId w:val="12"/>
   </w:num>
   <w:num w:numId="4">
-    <w:abstractNumId w:val="28"/>
+    <w:abstractNumId w:val="29"/>
   </w:num>
   <w:num w:numId="5">
-    <w:abstractNumId w:val="30"/>
+    <w:abstractNumId w:val="31"/>
   </w:num>
   <w:num w:numId="6">
     <w:abstractNumId w:val="4"/>
@@ -7599,37 +8074,37 @@
     <w:abstractNumId w:val="9"/>
   </w:num>
   <w:num w:numId="11">
-    <w:abstractNumId w:val="24"/>
+    <w:abstractNumId w:val="25"/>
   </w:num>
   <w:num w:numId="12">
-    <w:abstractNumId w:val="35"/>
+    <w:abstractNumId w:val="36"/>
   </w:num>
   <w:num w:numId="13">
-    <w:abstractNumId w:val="29"/>
+    <w:abstractNumId w:val="30"/>
   </w:num>
   <w:num w:numId="14">
     <w:abstractNumId w:val="1"/>
   </w:num>
   <w:num w:numId="15">
-    <w:abstractNumId w:val="36"/>
+    <w:abstractNumId w:val="37"/>
   </w:num>
   <w:num w:numId="16">
-    <w:abstractNumId w:val="21"/>
+    <w:abstractNumId w:val="22"/>
   </w:num>
   <w:num w:numId="17">
     <w:abstractNumId w:val="17"/>
   </w:num>
   <w:num w:numId="18">
-    <w:abstractNumId w:val="31"/>
+    <w:abstractNumId w:val="32"/>
   </w:num>
   <w:num w:numId="19">
     <w:abstractNumId w:val="10"/>
   </w:num>
   <w:num w:numId="20">
-    <w:abstractNumId w:val="39"/>
+    <w:abstractNumId w:val="40"/>
   </w:num>
   <w:num w:numId="21">
-    <w:abstractNumId w:val="34"/>
+    <w:abstractNumId w:val="35"/>
   </w:num>
   <w:num w:numId="22">
     <w:abstractNumId w:val="13"/>
@@ -7644,10 +8119,10 @@
     <w:abstractNumId w:val="16"/>
   </w:num>
   <w:num w:numId="26">
-    <w:abstractNumId w:val="20"/>
+    <w:abstractNumId w:val="21"/>
   </w:num>
   <w:num w:numId="27">
-    <w:abstractNumId w:val="23"/>
+    <w:abstractNumId w:val="24"/>
   </w:num>
   <w:num w:numId="28">
     <w:abstractNumId w:val="0"/>
@@ -7656,7 +8131,7 @@
     <w:abstractNumId w:val="18"/>
   </w:num>
   <w:num w:numId="30">
-    <w:abstractNumId w:val="22"/>
+    <w:abstractNumId w:val="23"/>
   </w:num>
   <w:num w:numId="31">
     <w:abstractNumId w:val="2"/>
@@ -7665,35 +8140,38 @@
     <w:abstractNumId w:val="7"/>
   </w:num>
   <w:num w:numId="33">
-    <w:abstractNumId w:val="32"/>
+    <w:abstractNumId w:val="33"/>
   </w:num>
   <w:num w:numId="34">
-    <w:abstractNumId w:val="38"/>
+    <w:abstractNumId w:val="39"/>
   </w:num>
   <w:num w:numId="35">
     <w:abstractNumId w:val="6"/>
   </w:num>
   <w:num w:numId="36">
-    <w:abstractNumId w:val="25"/>
+    <w:abstractNumId w:val="26"/>
   </w:num>
   <w:num w:numId="37">
-    <w:abstractNumId w:val="37"/>
+    <w:abstractNumId w:val="38"/>
   </w:num>
   <w:num w:numId="38">
+    <w:abstractNumId w:val="28"/>
+  </w:num>
+  <w:num w:numId="39">
     <w:abstractNumId w:val="27"/>
   </w:num>
-  <w:num w:numId="39">
-    <w:abstractNumId w:val="26"/>
+  <w:num w:numId="40">
+    <w:abstractNumId w:val="34"/>
   </w:num>
-  <w:num w:numId="40">
-    <w:abstractNumId w:val="33"/>
+  <w:num w:numId="41">
+    <w:abstractNumId w:val="20"/>
   </w:num>
   <w:numIdMacAtCleanup w:val="18"/>
 </w:numbering>
 </file>
 
 <file path=word/styles.xml><?xml version="1.0" encoding="utf-8"?>
-<w:styles xmlns:mc="http://schemas.openxmlformats.org/markup-compatibility/2006" xmlns:r="http://schemas.openxmlformats.org/officeDocument/2006/relationships" xmlns:w="http://schemas.openxmlformats.org/wordprocessingml/2006/main" xmlns:w14="http://schemas.microsoft.com/office/word/2010/wordml" xmlns:w15="http://schemas.microsoft.com/office/word/2012/wordml" xmlns:w16se="http://schemas.microsoft.com/office/word/2015/wordml/symex" mc:Ignorable="w14 w15 w16se">
+<w:styles xmlns:mc="http://schemas.openxmlformats.org/markup-compatibility/2006" xmlns:r="http://schemas.openxmlformats.org/officeDocument/2006/relationships" xmlns:w="http://schemas.openxmlformats.org/wordprocessingml/2006/main" xmlns:w14="http://schemas.microsoft.com/office/word/2010/wordml" xmlns:w15="http://schemas.microsoft.com/office/word/2012/wordml" xmlns:w16cid="http://schemas.microsoft.com/office/word/2016/wordml/cid" xmlns:w16se="http://schemas.microsoft.com/office/word/2015/wordml/symex" mc:Ignorable="w14 w15 w16se w16cid">
   <w:docDefaults>
     <w:rPrDefault>
       <w:rPr>
@@ -7709,7 +8187,7 @@
       </w:pPr>
     </w:pPrDefault>
   </w:docDefaults>
-  <w:latentStyles w:defLockedState="0" w:defUIPriority="99" w:defSemiHidden="0" w:defUnhideWhenUsed="0" w:defQFormat="0" w:count="371">
+  <w:latentStyles w:defLockedState="0" w:defUIPriority="99" w:defSemiHidden="0" w:defUnhideWhenUsed="0" w:defQFormat="0" w:count="375">
     <w:lsdException w:name="Normal" w:uiPriority="0" w:qFormat="1"/>
     <w:lsdException w:name="heading 1" w:uiPriority="9" w:qFormat="1"/>
     <w:lsdException w:name="heading 2" w:semiHidden="1" w:uiPriority="9" w:unhideWhenUsed="1" w:qFormat="1"/>
@@ -7815,7 +8293,6 @@
     <w:lsdException w:name="HTML Sample" w:semiHidden="1" w:unhideWhenUsed="1"/>
     <w:lsdException w:name="HTML Typewriter" w:semiHidden="1" w:unhideWhenUsed="1"/>
     <w:lsdException w:name="HTML Variable" w:semiHidden="1" w:unhideWhenUsed="1"/>
-    <w:lsdException w:name="Normal Table" w:semiHidden="1" w:unhideWhenUsed="1"/>
     <w:lsdException w:name="annotation subject" w:semiHidden="1" w:unhideWhenUsed="1"/>
     <w:lsdException w:name="No List" w:semiHidden="1" w:unhideWhenUsed="1"/>
     <w:lsdException w:name="Outline List 1" w:semiHidden="1" w:unhideWhenUsed="1"/>
@@ -7859,10 +8336,8 @@
     <w:lsdException w:name="Table Elegant" w:semiHidden="1" w:unhideWhenUsed="1"/>
     <w:lsdException w:name="Table Professional" w:semiHidden="1" w:unhideWhenUsed="1"/>
     <w:lsdException w:name="Table Subtle 1" w:semiHidden="1" w:unhideWhenUsed="1"/>
-    <w:lsdException w:name="Table Subtle 2" w:semiHidden="1" w:unhideWhenUsed="1"/>
     <w:lsdException w:name="Table Web 1" w:semiHidden="1" w:unhideWhenUsed="1"/>
     <w:lsdException w:name="Table Web 2" w:semiHidden="1" w:unhideWhenUsed="1"/>
-    <w:lsdException w:name="Table Web 3" w:semiHidden="1" w:unhideWhenUsed="1"/>
     <w:lsdException w:name="Balloon Text" w:semiHidden="1" w:unhideWhenUsed="1"/>
     <w:lsdException w:name="Table Grid" w:uiPriority="39"/>
     <w:lsdException w:name="Table Theme" w:semiHidden="1" w:unhideWhenUsed="1"/>
@@ -8081,6 +8556,10 @@
     <w:lsdException w:name="List Table 5 Dark Accent 6" w:uiPriority="50"/>
     <w:lsdException w:name="List Table 6 Colorful Accent 6" w:uiPriority="51"/>
     <w:lsdException w:name="List Table 7 Colorful Accent 6" w:uiPriority="52"/>
+    <w:lsdException w:name="Mention" w:semiHidden="1" w:unhideWhenUsed="1"/>
+    <w:lsdException w:name="Smart Hyperlink" w:semiHidden="1" w:unhideWhenUsed="1"/>
+    <w:lsdException w:name="Hashtag" w:semiHidden="1" w:unhideWhenUsed="1"/>
+    <w:lsdException w:name="Unresolved Mention" w:semiHidden="1" w:unhideWhenUsed="1"/>
   </w:latentStyles>
   <w:style w:type="paragraph" w:default="1" w:styleId="Normal">
     <w:name w:val="Normal"/>
@@ -8154,7 +8633,6 @@
   <w:style w:type="character" w:default="1" w:styleId="Fuentedeprrafopredeter">
     <w:name w:val="Default Paragraph Font"/>
     <w:uiPriority w:val="1"/>
-    <w:semiHidden/>
     <w:unhideWhenUsed/>
   </w:style>
   <w:style w:type="table" w:default="1" w:styleId="Tablanormal">
@@ -9064,7 +9542,7 @@
       <w:szCs w:val="24"/>
     </w:rPr>
   </w:style>
-  <w:style w:type="table" w:styleId="Cuadrculadetablaclara">
+  <w:style w:type="table" w:styleId="Tablaconcuadrculaclara">
     <w:name w:val="Grid Table Light"/>
     <w:basedOn w:val="Tablanormal"/>
     <w:uiPriority w:val="40"/>
@@ -9086,7 +9564,7 @@
   <w:style w:type="table" w:customStyle="1" w:styleId="Cuadrculadetablaclara1">
     <w:name w:val="Cuadrícula de tabla clara1"/>
     <w:basedOn w:val="Tablanormal"/>
-    <w:next w:val="Cuadrculadetablaclara"/>
+    <w:next w:val="Tablaconcuadrculaclara"/>
     <w:uiPriority w:val="40"/>
     <w:rsid w:val="00943DF1"/>
     <w:pPr>
@@ -9139,532 +9617,6 @@
     </w:rPr>
   </w:style>
 </w:styles>
-</file>
-
-<file path=word/glossary/document.xml><?xml version="1.0" encoding="utf-8"?>
-<w:glossaryDocument xmlns:wpc="http://schemas.microsoft.com/office/word/2010/wordprocessingCanvas" xmlns:cx="http://schemas.microsoft.com/office/drawing/2014/chartex" xmlns:mc="http://schemas.openxmlformats.org/markup-compatibility/2006" xmlns:o="urn:schemas-microsoft-com:office:office" xmlns:r="http://schemas.openxmlformats.org/officeDocument/2006/relationships" xmlns:m="http://schemas.openxmlformats.org/officeDocument/2006/math" xmlns:v="urn:schemas-microsoft-com:vml" xmlns:wp14="http://schemas.microsoft.com/office/word/2010/wordprocessingDrawing" xmlns:wp="http://schemas.openxmlformats.org/drawingml/2006/wordprocessingDrawing" xmlns:w10="urn:schemas-microsoft-com:office:word" xmlns:w="http://schemas.openxmlformats.org/wordprocessingml/2006/main" xmlns:w14="http://schemas.microsoft.com/office/word/2010/wordml" xmlns:w15="http://schemas.microsoft.com/office/word/2012/wordml" xmlns:w16se="http://schemas.microsoft.com/office/word/2015/wordml/symex" xmlns:wpg="http://schemas.microsoft.com/office/word/2010/wordprocessingGroup" xmlns:wpi="http://schemas.microsoft.com/office/word/2010/wordprocessingInk" xmlns:wne="http://schemas.microsoft.com/office/word/2006/wordml" xmlns:wps="http://schemas.microsoft.com/office/word/2010/wordprocessingShape" mc:Ignorable="w14 w15 w16se wp14"/>
-</file>
-
-<file path=word/glossary/fontTable.xml><?xml version="1.0" encoding="utf-8"?>
-<w:fonts xmlns:mc="http://schemas.openxmlformats.org/markup-compatibility/2006" xmlns:r="http://schemas.openxmlformats.org/officeDocument/2006/relationships" xmlns:w="http://schemas.openxmlformats.org/wordprocessingml/2006/main" xmlns:w14="http://schemas.microsoft.com/office/word/2010/wordml" xmlns:w15="http://schemas.microsoft.com/office/word/2012/wordml" xmlns:w16se="http://schemas.microsoft.com/office/word/2015/wordml/symex" mc:Ignorable="w14 w15 w16se">
-  <w:font w:name="Calibri">
-    <w:panose1 w:val="020F0502020204030204"/>
-    <w:charset w:val="00"/>
-    <w:family w:val="swiss"/>
-    <w:pitch w:val="variable"/>
-    <w:sig w:usb0="E4002EFF" w:usb1="C000247B" w:usb2="00000009" w:usb3="00000000" w:csb0="000001FF" w:csb1="00000000"/>
-  </w:font>
-  <w:font w:name="Times New Roman">
-    <w:panose1 w:val="02020603050405020304"/>
-    <w:charset w:val="00"/>
-    <w:family w:val="roman"/>
-    <w:pitch w:val="variable"/>
-    <w:sig w:usb0="E0002EFF" w:usb1="C000785B" w:usb2="00000009" w:usb3="00000000" w:csb0="000001FF" w:csb1="00000000"/>
-  </w:font>
-  <w:font w:name="Courier New">
-    <w:panose1 w:val="02070309020205020404"/>
-    <w:charset w:val="00"/>
-    <w:family w:val="modern"/>
-    <w:pitch w:val="fixed"/>
-    <w:sig w:usb0="E0002EFF" w:usb1="C0007843" w:usb2="00000009" w:usb3="00000000" w:csb0="000001FF" w:csb1="00000000"/>
-  </w:font>
-  <w:font w:name="Wingdings">
-    <w:panose1 w:val="05000000000000000000"/>
-    <w:charset w:val="02"/>
-    <w:family w:val="auto"/>
-    <w:pitch w:val="variable"/>
-    <w:sig w:usb0="00000000" w:usb1="10000000" w:usb2="00000000" w:usb3="00000000" w:csb0="80000000" w:csb1="00000000"/>
-  </w:font>
-  <w:font w:name="Symbol">
-    <w:panose1 w:val="05050102010706020507"/>
-    <w:charset w:val="02"/>
-    <w:family w:val="roman"/>
-    <w:pitch w:val="variable"/>
-    <w:sig w:usb0="00000000" w:usb1="10000000" w:usb2="00000000" w:usb3="00000000" w:csb0="80000000" w:csb1="00000000"/>
-  </w:font>
-  <w:font w:name="Calibri Light">
-    <w:panose1 w:val="020F0302020204030204"/>
-    <w:charset w:val="00"/>
-    <w:family w:val="swiss"/>
-    <w:pitch w:val="variable"/>
-    <w:sig w:usb0="E4002EFF" w:usb1="C000247B" w:usb2="00000009" w:usb3="00000000" w:csb0="000001FF" w:csb1="00000000"/>
-  </w:font>
-  <w:font w:name="Segoe UI">
-    <w:panose1 w:val="020B0502040204020203"/>
-    <w:charset w:val="00"/>
-    <w:family w:val="swiss"/>
-    <w:pitch w:val="variable"/>
-    <w:sig w:usb0="E4002EFF" w:usb1="C000E47F" w:usb2="00000009" w:usb3="00000000" w:csb0="000001FF" w:csb1="00000000"/>
-  </w:font>
-  <w:font w:name="Century Gothic">
-    <w:panose1 w:val="020B0502020202020204"/>
-    <w:charset w:val="00"/>
-    <w:family w:val="swiss"/>
-    <w:pitch w:val="variable"/>
-    <w:sig w:usb0="00000287" w:usb1="00000000" w:usb2="00000000" w:usb3="00000000" w:csb0="0000009F" w:csb1="00000000"/>
-  </w:font>
-</w:fonts>
-</file>
-
-<file path=word/glossary/settings.xml><?xml version="1.0" encoding="utf-8"?>
-<w:settings xmlns:mc="http://schemas.openxmlformats.org/markup-compatibility/2006" xmlns:o="urn:schemas-microsoft-com:office:office" xmlns:r="http://schemas.openxmlformats.org/officeDocument/2006/relationships" xmlns:m="http://schemas.openxmlformats.org/officeDocument/2006/math" xmlns:v="urn:schemas-microsoft-com:vml" xmlns:w10="urn:schemas-microsoft-com:office:word" xmlns:w="http://schemas.openxmlformats.org/wordprocessingml/2006/main" xmlns:w14="http://schemas.microsoft.com/office/word/2010/wordml" xmlns:w15="http://schemas.microsoft.com/office/word/2012/wordml" xmlns:w16se="http://schemas.microsoft.com/office/word/2015/wordml/symex" xmlns:sl="http://schemas.openxmlformats.org/schemaLibrary/2006/main" mc:Ignorable="w14 w15 w16se">
-  <w:defaultTabStop w:val="708"/>
-  <w:hyphenationZone w:val="425"/>
-  <w:characterSpacingControl w:val="doNotCompress"/>
-  <w:compat>
-    <w:useFELayout/>
-    <w:compatSetting w:name="compatibilityMode" w:uri="http://schemas.microsoft.com/office/word" w:val="12"/>
-  </w:compat>
-  <w:rsids>
-    <w:rsidRoot w:val="004A7892"/>
-    <w:rsid w:val="004A7892"/>
-  </w:rsids>
-  <m:mathPr>
-    <m:mathFont m:val="Cambria Math"/>
-    <m:brkBin m:val="before"/>
-    <m:brkBinSub m:val="--"/>
-    <m:smallFrac m:val="0"/>
-    <m:dispDef/>
-    <m:lMargin m:val="0"/>
-    <m:rMargin m:val="0"/>
-    <m:defJc m:val="centerGroup"/>
-    <m:wrapIndent m:val="1440"/>
-    <m:intLim m:val="subSup"/>
-    <m:naryLim m:val="undOvr"/>
-  </m:mathPr>
-  <w:themeFontLang w:val="es-CL"/>
-  <w:clrSchemeMapping w:bg1="light1" w:t1="dark1" w:bg2="light2" w:t2="dark2" w:accent1="accent1" w:accent2="accent2" w:accent3="accent3" w:accent4="accent4" w:accent5="accent5" w:accent6="accent6" w:hyperlink="hyperlink" w:followedHyperlink="followedHyperlink"/>
-  <w:decimalSymbol w:val=","/>
-  <w:listSeparator w:val=";"/>
-</w:settings>
-</file>
-
-<file path=word/glossary/styles.xml><?xml version="1.0" encoding="utf-8"?>
-<w:styles xmlns:mc="http://schemas.openxmlformats.org/markup-compatibility/2006" xmlns:r="http://schemas.openxmlformats.org/officeDocument/2006/relationships" xmlns:w="http://schemas.openxmlformats.org/wordprocessingml/2006/main" xmlns:w14="http://schemas.microsoft.com/office/word/2010/wordml" xmlns:w15="http://schemas.microsoft.com/office/word/2012/wordml" xmlns:w16se="http://schemas.microsoft.com/office/word/2015/wordml/symex" mc:Ignorable="w14 w15 w16se">
-  <w:docDefaults>
-    <w:rPrDefault>
-      <w:rPr>
-        <w:rFonts w:asciiTheme="minorHAnsi" w:eastAsiaTheme="minorEastAsia" w:hAnsiTheme="minorHAnsi" w:cstheme="minorBidi"/>
-        <w:sz w:val="22"/>
-        <w:szCs w:val="22"/>
-        <w:lang w:val="es-CL" w:eastAsia="es-CL" w:bidi="ar-SA"/>
-      </w:rPr>
-    </w:rPrDefault>
-    <w:pPrDefault>
-      <w:pPr>
-        <w:spacing w:after="160" w:line="259" w:lineRule="auto"/>
-      </w:pPr>
-    </w:pPrDefault>
-  </w:docDefaults>
-  <w:latentStyles w:defLockedState="0" w:defUIPriority="99" w:defSemiHidden="0" w:defUnhideWhenUsed="0" w:defQFormat="0" w:count="371">
-    <w:lsdException w:name="Normal" w:uiPriority="0" w:qFormat="1"/>
-    <w:lsdException w:name="heading 1" w:uiPriority="9" w:qFormat="1"/>
-    <w:lsdException w:name="heading 2" w:semiHidden="1" w:uiPriority="9" w:unhideWhenUsed="1" w:qFormat="1"/>
-    <w:lsdException w:name="heading 3" w:semiHidden="1" w:uiPriority="9" w:unhideWhenUsed="1" w:qFormat="1"/>
-    <w:lsdException w:name="heading 4" w:semiHidden="1" w:uiPriority="9" w:unhideWhenUsed="1" w:qFormat="1"/>
-    <w:lsdException w:name="heading 5" w:semiHidden="1" w:uiPriority="9" w:unhideWhenUsed="1" w:qFormat="1"/>
-    <w:lsdException w:name="heading 6" w:semiHidden="1" w:uiPriority="9" w:unhideWhenUsed="1" w:qFormat="1"/>
-    <w:lsdException w:name="heading 7" w:semiHidden="1" w:uiPriority="9" w:unhideWhenUsed="1" w:qFormat="1"/>
-    <w:lsdException w:name="heading 8" w:semiHidden="1" w:uiPriority="9" w:unhideWhenUsed="1" w:qFormat="1"/>
-    <w:lsdException w:name="heading 9" w:semiHidden="1" w:uiPriority="9" w:unhideWhenUsed="1" w:qFormat="1"/>
-    <w:lsdException w:name="index 1" w:semiHidden="1" w:unhideWhenUsed="1"/>
-    <w:lsdException w:name="index 2" w:semiHidden="1" w:unhideWhenUsed="1"/>
-    <w:lsdException w:name="index 3" w:semiHidden="1" w:unhideWhenUsed="1"/>
-    <w:lsdException w:name="index 4" w:semiHidden="1" w:unhideWhenUsed="1"/>
-    <w:lsdException w:name="index 5" w:semiHidden="1" w:unhideWhenUsed="1"/>
-    <w:lsdException w:name="index 6" w:semiHidden="1" w:unhideWhenUsed="1"/>
-    <w:lsdException w:name="index 7" w:semiHidden="1" w:unhideWhenUsed="1"/>
-    <w:lsdException w:name="index 8" w:semiHidden="1" w:unhideWhenUsed="1"/>
-    <w:lsdException w:name="index 9" w:semiHidden="1" w:unhideWhenUsed="1"/>
-    <w:lsdException w:name="toc 1" w:semiHidden="1" w:uiPriority="39" w:unhideWhenUsed="1"/>
-    <w:lsdException w:name="toc 2" w:semiHidden="1" w:uiPriority="39" w:unhideWhenUsed="1"/>
-    <w:lsdException w:name="toc 3" w:semiHidden="1" w:uiPriority="39" w:unhideWhenUsed="1"/>
-    <w:lsdException w:name="toc 4" w:semiHidden="1" w:uiPriority="39" w:unhideWhenUsed="1"/>
-    <w:lsdException w:name="toc 5" w:semiHidden="1" w:uiPriority="39" w:unhideWhenUsed="1"/>
-    <w:lsdException w:name="toc 6" w:semiHidden="1" w:uiPriority="39" w:unhideWhenUsed="1"/>
-    <w:lsdException w:name="toc 7" w:semiHidden="1" w:uiPriority="39" w:unhideWhenUsed="1"/>
-    <w:lsdException w:name="toc 8" w:semiHidden="1" w:uiPriority="39" w:unhideWhenUsed="1"/>
-    <w:lsdException w:name="toc 9" w:semiHidden="1" w:uiPriority="39" w:unhideWhenUsed="1"/>
-    <w:lsdException w:name="Normal Indent" w:semiHidden="1" w:unhideWhenUsed="1"/>
-    <w:lsdException w:name="footnote text" w:semiHidden="1" w:unhideWhenUsed="1"/>
-    <w:lsdException w:name="annotation text" w:semiHidden="1" w:unhideWhenUsed="1"/>
-    <w:lsdException w:name="header" w:semiHidden="1" w:unhideWhenUsed="1"/>
-    <w:lsdException w:name="footer" w:semiHidden="1" w:unhideWhenUsed="1"/>
-    <w:lsdException w:name="index heading" w:semiHidden="1" w:unhideWhenUsed="1"/>
-    <w:lsdException w:name="caption" w:semiHidden="1" w:uiPriority="35" w:unhideWhenUsed="1" w:qFormat="1"/>
-    <w:lsdException w:name="table of figures" w:semiHidden="1" w:unhideWhenUsed="1"/>
-    <w:lsdException w:name="envelope address" w:semiHidden="1" w:unhideWhenUsed="1"/>
-    <w:lsdException w:name="envelope return" w:semiHidden="1" w:unhideWhenUsed="1"/>
-    <w:lsdException w:name="footnote reference" w:semiHidden="1" w:unhideWhenUsed="1"/>
-    <w:lsdException w:name="annotation reference" w:semiHidden="1" w:unhideWhenUsed="1"/>
-    <w:lsdException w:name="line number" w:semiHidden="1" w:unhideWhenUsed="1"/>
-    <w:lsdException w:name="page number" w:semiHidden="1" w:unhideWhenUsed="1"/>
-    <w:lsdException w:name="endnote reference" w:semiHidden="1" w:unhideWhenUsed="1"/>
-    <w:lsdException w:name="endnote text" w:semiHidden="1" w:unhideWhenUsed="1"/>
-    <w:lsdException w:name="table of authorities" w:semiHidden="1" w:unhideWhenUsed="1"/>
-    <w:lsdException w:name="macro" w:semiHidden="1" w:unhideWhenUsed="1"/>
-    <w:lsdException w:name="toa heading" w:semiHidden="1" w:unhideWhenUsed="1"/>
-    <w:lsdException w:name="List" w:semiHidden="1" w:unhideWhenUsed="1"/>
-    <w:lsdException w:name="List Bullet" w:semiHidden="1" w:unhideWhenUsed="1"/>
-    <w:lsdException w:name="List Number" w:semiHidden="1" w:unhideWhenUsed="1"/>
-    <w:lsdException w:name="List 2" w:semiHidden="1" w:unhideWhenUsed="1"/>
-    <w:lsdException w:name="List 3" w:semiHidden="1" w:unhideWhenUsed="1"/>
-    <w:lsdException w:name="List 4" w:semiHidden="1" w:unhideWhenUsed="1"/>
-    <w:lsdException w:name="List 5" w:semiHidden="1" w:unhideWhenUsed="1"/>
-    <w:lsdException w:name="List Bullet 2" w:semiHidden="1" w:unhideWhenUsed="1"/>
-    <w:lsdException w:name="List Bullet 3" w:semiHidden="1" w:unhideWhenUsed="1"/>
-    <w:lsdException w:name="List Bullet 4" w:semiHidden="1" w:unhideWhenUsed="1"/>
-    <w:lsdException w:name="List Bullet 5" w:semiHidden="1" w:unhideWhenUsed="1"/>
-    <w:lsdException w:name="List Number 2" w:semiHidden="1" w:unhideWhenUsed="1"/>
-    <w:lsdException w:name="List Number 3" w:semiHidden="1" w:unhideWhenUsed="1"/>
-    <w:lsdException w:name="List Number 4" w:semiHidden="1" w:unhideWhenUsed="1"/>
-    <w:lsdException w:name="List Number 5" w:semiHidden="1" w:unhideWhenUsed="1"/>
-    <w:lsdException w:name="Title" w:uiPriority="10" w:qFormat="1"/>
-    <w:lsdException w:name="Closing" w:semiHidden="1" w:unhideWhenUsed="1"/>
-    <w:lsdException w:name="Signature" w:semiHidden="1" w:unhideWhenUsed="1"/>
-    <w:lsdException w:name="Default Paragraph Font" w:semiHidden="1" w:uiPriority="1" w:unhideWhenUsed="1"/>
-    <w:lsdException w:name="Body Text" w:semiHidden="1" w:unhideWhenUsed="1"/>
-    <w:lsdException w:name="Body Text Indent" w:semiHidden="1" w:unhideWhenUsed="1"/>
-    <w:lsdException w:name="List Continue" w:semiHidden="1" w:unhideWhenUsed="1"/>
-    <w:lsdException w:name="List Continue 2" w:semiHidden="1" w:unhideWhenUsed="1"/>
-    <w:lsdException w:name="List Continue 3" w:semiHidden="1" w:unhideWhenUsed="1"/>
-    <w:lsdException w:name="List Continue 4" w:semiHidden="1" w:unhideWhenUsed="1"/>
-    <w:lsdException w:name="List Continue 5" w:semiHidden="1" w:unhideWhenUsed="1"/>
-    <w:lsdException w:name="Message Header" w:semiHidden="1" w:unhideWhenUsed="1"/>
-    <w:lsdException w:name="Subtitle" w:uiPriority="11" w:qFormat="1"/>
-    <w:lsdException w:name="Salutation" w:semiHidden="1" w:unhideWhenUsed="1"/>
-    <w:lsdException w:name="Date" w:semiHidden="1" w:unhideWhenUsed="1"/>
-    <w:lsdException w:name="Body Text First Indent" w:semiHidden="1" w:unhideWhenUsed="1"/>
-    <w:lsdException w:name="Body Text First Indent 2" w:semiHidden="1" w:unhideWhenUsed="1"/>
-    <w:lsdException w:name="Note Heading" w:semiHidden="1" w:unhideWhenUsed="1"/>
-    <w:lsdException w:name="Body Text 2" w:semiHidden="1" w:unhideWhenUsed="1"/>
-    <w:lsdException w:name="Body Text 3" w:semiHidden="1" w:unhideWhenUsed="1"/>
-    <w:lsdException w:name="Body Text Indent 2" w:semiHidden="1" w:unhideWhenUsed="1"/>
-    <w:lsdException w:name="Body Text Indent 3" w:semiHidden="1" w:unhideWhenUsed="1"/>
-    <w:lsdException w:name="Block Text" w:semiHidden="1" w:unhideWhenUsed="1"/>
-    <w:lsdException w:name="Hyperlink" w:semiHidden="1" w:unhideWhenUsed="1"/>
-    <w:lsdException w:name="FollowedHyperlink" w:semiHidden="1" w:unhideWhenUsed="1"/>
-    <w:lsdException w:name="Strong" w:uiPriority="22" w:qFormat="1"/>
-    <w:lsdException w:name="Emphasis" w:uiPriority="20" w:qFormat="1"/>
-    <w:lsdException w:name="Document Map" w:semiHidden="1" w:unhideWhenUsed="1"/>
-    <w:lsdException w:name="Plain Text" w:semiHidden="1" w:unhideWhenUsed="1"/>
-    <w:lsdException w:name="E-mail Signature" w:semiHidden="1" w:unhideWhenUsed="1"/>
-    <w:lsdException w:name="HTML Top of Form" w:semiHidden="1" w:unhideWhenUsed="1"/>
-    <w:lsdException w:name="HTML Bottom of Form" w:semiHidden="1" w:unhideWhenUsed="1"/>
-    <w:lsdException w:name="Normal (Web)" w:semiHidden="1" w:unhideWhenUsed="1"/>
-    <w:lsdException w:name="HTML Acronym" w:semiHidden="1" w:unhideWhenUsed="1"/>
-    <w:lsdException w:name="HTML Address" w:semiHidden="1" w:unhideWhenUsed="1"/>
-    <w:lsdException w:name="HTML Cite" w:semiHidden="1" w:unhideWhenUsed="1"/>
-    <w:lsdException w:name="HTML Code" w:semiHidden="1" w:unhideWhenUsed="1"/>
-    <w:lsdException w:name="HTML Definition" w:semiHidden="1" w:unhideWhenUsed="1"/>
-    <w:lsdException w:name="HTML Keyboard" w:semiHidden="1" w:unhideWhenUsed="1"/>
-    <w:lsdException w:name="HTML Preformatted" w:semiHidden="1" w:unhideWhenUsed="1"/>
-    <w:lsdException w:name="HTML Sample" w:semiHidden="1" w:unhideWhenUsed="1"/>
-    <w:lsdException w:name="HTML Typewriter" w:semiHidden="1" w:unhideWhenUsed="1"/>
-    <w:lsdException w:name="HTML Variable" w:semiHidden="1" w:unhideWhenUsed="1"/>
-    <w:lsdException w:name="Normal Table" w:semiHidden="1" w:unhideWhenUsed="1"/>
-    <w:lsdException w:name="annotation subject" w:semiHidden="1" w:unhideWhenUsed="1"/>
-    <w:lsdException w:name="No List" w:semiHidden="1" w:unhideWhenUsed="1"/>
-    <w:lsdException w:name="Outline List 1" w:semiHidden="1" w:unhideWhenUsed="1"/>
-    <w:lsdException w:name="Outline List 2" w:semiHidden="1" w:unhideWhenUsed="1"/>
-    <w:lsdException w:name="Outline List 3" w:semiHidden="1" w:unhideWhenUsed="1"/>
-    <w:lsdException w:name="Table Simple 1" w:semiHidden="1" w:unhideWhenUsed="1"/>
-    <w:lsdException w:name="Table Simple 2" w:semiHidden="1" w:unhideWhenUsed="1"/>
-    <w:lsdException w:name="Table Simple 3" w:semiHidden="1" w:unhideWhenUsed="1"/>
-    <w:lsdException w:name="Table Classic 1" w:semiHidden="1" w:unhideWhenUsed="1"/>
-    <w:lsdException w:name="Table Classic 2" w:semiHidden="1" w:unhideWhenUsed="1"/>
-    <w:lsdException w:name="Table Classic 3" w:semiHidden="1" w:unhideWhenUsed="1"/>
-    <w:lsdException w:name="Table Classic 4" w:semiHidden="1" w:unhideWhenUsed="1"/>
-    <w:lsdException w:name="Table Colorful 1" w:semiHidden="1" w:unhideWhenUsed="1"/>
-    <w:lsdException w:name="Table Colorful 2" w:semiHidden="1" w:unhideWhenUsed="1"/>
-    <w:lsdException w:name="Table Colorful 3" w:semiHidden="1" w:unhideWhenUsed="1"/>
-    <w:lsdException w:name="Table Columns 1" w:semiHidden="1" w:unhideWhenUsed="1"/>
-    <w:lsdException w:name="Table Columns 2" w:semiHidden="1" w:unhideWhenUsed="1"/>
-    <w:lsdException w:name="Table Columns 3" w:semiHidden="1" w:unhideWhenUsed="1"/>
-    <w:lsdException w:name="Table Columns 4" w:semiHidden="1" w:unhideWhenUsed="1"/>
-    <w:lsdException w:name="Table Columns 5" w:semiHidden="1" w:unhideWhenUsed="1"/>
-    <w:lsdException w:name="Table Grid 1" w:semiHidden="1" w:unhideWhenUsed="1"/>
-    <w:lsdException w:name="Table Grid 2" w:semiHidden="1" w:unhideWhenUsed="1"/>
-    <w:lsdException w:name="Table Grid 3" w:semiHidden="1" w:unhideWhenUsed="1"/>
-    <w:lsdException w:name="Table Grid 4" w:semiHidden="1" w:unhideWhenUsed="1"/>
-    <w:lsdException w:name="Table Grid 5" w:semiHidden="1" w:unhideWhenUsed="1"/>
-    <w:lsdException w:name="Table Grid 6" w:semiHidden="1" w:unhideWhenUsed="1"/>
-    <w:lsdException w:name="Table Grid 7" w:semiHidden="1" w:unhideWhenUsed="1"/>
-    <w:lsdException w:name="Table Grid 8" w:semiHidden="1" w:unhideWhenUsed="1"/>
-    <w:lsdException w:name="Table List 1" w:semiHidden="1" w:unhideWhenUsed="1"/>
-    <w:lsdException w:name="Table List 2" w:semiHidden="1" w:unhideWhenUsed="1"/>
-    <w:lsdException w:name="Table List 3" w:semiHidden="1" w:unhideWhenUsed="1"/>
-    <w:lsdException w:name="Table List 4" w:semiHidden="1" w:unhideWhenUsed="1"/>
-    <w:lsdException w:name="Table List 5" w:semiHidden="1" w:unhideWhenUsed="1"/>
-    <w:lsdException w:name="Table List 6" w:semiHidden="1" w:unhideWhenUsed="1"/>
-    <w:lsdException w:name="Table List 7" w:semiHidden="1" w:unhideWhenUsed="1"/>
-    <w:lsdException w:name="Table List 8" w:semiHidden="1" w:unhideWhenUsed="1"/>
-    <w:lsdException w:name="Table 3D effects 1" w:semiHidden="1" w:unhideWhenUsed="1"/>
-    <w:lsdException w:name="Table 3D effects 2" w:semiHidden="1" w:unhideWhenUsed="1"/>
-    <w:lsdException w:name="Table 3D effects 3" w:semiHidden="1" w:unhideWhenUsed="1"/>
-    <w:lsdException w:name="Table Contemporary" w:semiHidden="1" w:unhideWhenUsed="1"/>
-    <w:lsdException w:name="Table Elegant" w:semiHidden="1" w:unhideWhenUsed="1"/>
-    <w:lsdException w:name="Table Professional" w:semiHidden="1" w:unhideWhenUsed="1"/>
-    <w:lsdException w:name="Table Subtle 1" w:semiHidden="1" w:unhideWhenUsed="1"/>
-    <w:lsdException w:name="Table Subtle 2" w:semiHidden="1" w:unhideWhenUsed="1"/>
-    <w:lsdException w:name="Table Web 1" w:semiHidden="1" w:unhideWhenUsed="1"/>
-    <w:lsdException w:name="Table Web 2" w:semiHidden="1" w:unhideWhenUsed="1"/>
-    <w:lsdException w:name="Table Web 3" w:semiHidden="1" w:unhideWhenUsed="1"/>
-    <w:lsdException w:name="Balloon Text" w:semiHidden="1" w:unhideWhenUsed="1"/>
-    <w:lsdException w:name="Table Grid" w:uiPriority="39"/>
-    <w:lsdException w:name="Table Theme" w:semiHidden="1" w:unhideWhenUsed="1"/>
-    <w:lsdException w:name="Placeholder Text" w:semiHidden="1"/>
-    <w:lsdException w:name="No Spacing" w:uiPriority="1" w:qFormat="1"/>
-    <w:lsdException w:name="Light Shading" w:uiPriority="60"/>
-    <w:lsdException w:name="Light List" w:uiPriority="61"/>
-    <w:lsdException w:name="Light Grid" w:uiPriority="62"/>
-    <w:lsdException w:name="Medium Shading 1" w:uiPriority="63"/>
-    <w:lsdException w:name="Medium Shading 2" w:uiPriority="64"/>
-    <w:lsdException w:name="Medium List 1" w:uiPriority="65"/>
-    <w:lsdException w:name="Medium List 2" w:uiPriority="66"/>
-    <w:lsdException w:name="Medium Grid 1" w:uiPriority="67"/>
-    <w:lsdException w:name="Medium Grid 2" w:uiPriority="68"/>
-    <w:lsdException w:name="Medium Grid 3" w:uiPriority="69"/>
-    <w:lsdException w:name="Dark List" w:uiPriority="70"/>
-    <w:lsdException w:name="Colorful Shading" w:uiPriority="71"/>
-    <w:lsdException w:name="Colorful List" w:uiPriority="72"/>
-    <w:lsdException w:name="Colorful Grid" w:uiPriority="73"/>
-    <w:lsdException w:name="Light Shading Accent 1" w:uiPriority="60"/>
-    <w:lsdException w:name="Light List Accent 1" w:uiPriority="61"/>
-    <w:lsdException w:name="Light Grid Accent 1" w:uiPriority="62"/>
-    <w:lsdException w:name="Medium Shading 1 Accent 1" w:uiPriority="63"/>
-    <w:lsdException w:name="Medium Shading 2 Accent 1" w:uiPriority="64"/>
-    <w:lsdException w:name="Medium List 1 Accent 1" w:uiPriority="65"/>
-    <w:lsdException w:name="Revision" w:semiHidden="1"/>
-    <w:lsdException w:name="List Paragraph" w:uiPriority="34" w:qFormat="1"/>
-    <w:lsdException w:name="Quote" w:uiPriority="29" w:qFormat="1"/>
-    <w:lsdException w:name="Intense Quote" w:uiPriority="30" w:qFormat="1"/>
-    <w:lsdException w:name="Medium List 2 Accent 1" w:uiPriority="66"/>
-    <w:lsdException w:name="Medium Grid 1 Accent 1" w:uiPriority="67"/>
-    <w:lsdException w:name="Medium Grid 2 Accent 1" w:uiPriority="68"/>
-    <w:lsdException w:name="Medium Grid 3 Accent 1" w:uiPriority="69"/>
-    <w:lsdException w:name="Dark List Accent 1" w:uiPriority="70"/>
-    <w:lsdException w:name="Colorful Shading Accent 1" w:uiPriority="71"/>
-    <w:lsdException w:name="Colorful List Accent 1" w:uiPriority="72"/>
-    <w:lsdException w:name="Colorful Grid Accent 1" w:uiPriority="73"/>
-    <w:lsdException w:name="Light Shading Accent 2" w:uiPriority="60"/>
-    <w:lsdException w:name="Light List Accent 2" w:uiPriority="61"/>
-    <w:lsdException w:name="Light Grid Accent 2" w:uiPriority="62"/>
-    <w:lsdException w:name="Medium Shading 1 Accent 2" w:uiPriority="63"/>
-    <w:lsdException w:name="Medium Shading 2 Accent 2" w:uiPriority="64"/>
-    <w:lsdException w:name="Medium List 1 Accent 2" w:uiPriority="65"/>
-    <w:lsdException w:name="Medium List 2 Accent 2" w:uiPriority="66"/>
-    <w:lsdException w:name="Medium Grid 1 Accent 2" w:uiPriority="67"/>
-    <w:lsdException w:name="Medium Grid 2 Accent 2" w:uiPriority="68"/>
-    <w:lsdException w:name="Medium Grid 3 Accent 2" w:uiPriority="69"/>
-    <w:lsdException w:name="Dark List Accent 2" w:uiPriority="70"/>
-    <w:lsdException w:name="Colorful Shading Accent 2" w:uiPriority="71"/>
-    <w:lsdException w:name="Colorful List Accent 2" w:uiPriority="72"/>
-    <w:lsdException w:name="Colorful Grid Accent 2" w:uiPriority="73"/>
-    <w:lsdException w:name="Light Shading Accent 3" w:uiPriority="60"/>
-    <w:lsdException w:name="Light List Accent 3" w:uiPriority="61"/>
-    <w:lsdException w:name="Light Grid Accent 3" w:uiPriority="62"/>
-    <w:lsdException w:name="Medium Shading 1 Accent 3" w:uiPriority="63"/>
-    <w:lsdException w:name="Medium Shading 2 Accent 3" w:uiPriority="64"/>
-    <w:lsdException w:name="Medium List 1 Accent 3" w:uiPriority="65"/>
-    <w:lsdException w:name="Medium List 2 Accent 3" w:uiPriority="66"/>
-    <w:lsdException w:name="Medium Grid 1 Accent 3" w:uiPriority="67"/>
-    <w:lsdException w:name="Medium Grid 2 Accent 3" w:uiPriority="68"/>
-    <w:lsdException w:name="Medium Grid 3 Accent 3" w:uiPriority="69"/>
-    <w:lsdException w:name="Dark List Accent 3" w:uiPriority="70"/>
-    <w:lsdException w:name="Colorful Shading Accent 3" w:uiPriority="71"/>
-    <w:lsdException w:name="Colorful List Accent 3" w:uiPriority="72"/>
-    <w:lsdException w:name="Colorful Grid Accent 3" w:uiPriority="73"/>
-    <w:lsdException w:name="Light Shading Accent 4" w:uiPriority="60"/>
-    <w:lsdException w:name="Light List Accent 4" w:uiPriority="61"/>
-    <w:lsdException w:name="Light Grid Accent 4" w:uiPriority="62"/>
-    <w:lsdException w:name="Medium Shading 1 Accent 4" w:uiPriority="63"/>
-    <w:lsdException w:name="Medium Shading 2 Accent 4" w:uiPriority="64"/>
-    <w:lsdException w:name="Medium List 1 Accent 4" w:uiPriority="65"/>
-    <w:lsdException w:name="Medium List 2 Accent 4" w:uiPriority="66"/>
-    <w:lsdException w:name="Medium Grid 1 Accent 4" w:uiPriority="67"/>
-    <w:lsdException w:name="Medium Grid 2 Accent 4" w:uiPriority="68"/>
-    <w:lsdException w:name="Medium Grid 3 Accent 4" w:uiPriority="69"/>
-    <w:lsdException w:name="Dark List Accent 4" w:uiPriority="70"/>
-    <w:lsdException w:name="Colorful Shading Accent 4" w:uiPriority="71"/>
-    <w:lsdException w:name="Colorful List Accent 4" w:uiPriority="72"/>
-    <w:lsdException w:name="Colorful Grid Accent 4" w:uiPriority="73"/>
-    <w:lsdException w:name="Light Shading Accent 5" w:uiPriority="60"/>
-    <w:lsdException w:name="Light List Accent 5" w:uiPriority="61"/>
-    <w:lsdException w:name="Light Grid Accent 5" w:uiPriority="62"/>
-    <w:lsdException w:name="Medium Shading 1 Accent 5" w:uiPriority="63"/>
-    <w:lsdException w:name="Medium Shading 2 Accent 5" w:uiPriority="64"/>
-    <w:lsdException w:name="Medium List 1 Accent 5" w:uiPriority="65"/>
-    <w:lsdException w:name="Medium List 2 Accent 5" w:uiPriority="66"/>
-    <w:lsdException w:name="Medium Grid 1 Accent 5" w:uiPriority="67"/>
-    <w:lsdException w:name="Medium Grid 2 Accent 5" w:uiPriority="68"/>
-    <w:lsdException w:name="Medium Grid 3 Accent 5" w:uiPriority="69"/>
-    <w:lsdException w:name="Dark List Accent 5" w:uiPriority="70"/>
-    <w:lsdException w:name="Colorful Shading Accent 5" w:uiPriority="71"/>
-    <w:lsdException w:name="Colorful List Accent 5" w:uiPriority="72"/>
-    <w:lsdException w:name="Colorful Grid Accent 5" w:uiPriority="73"/>
-    <w:lsdException w:name="Light Shading Accent 6" w:uiPriority="60"/>
-    <w:lsdException w:name="Light List Accent 6" w:uiPriority="61"/>
-    <w:lsdException w:name="Light Grid Accent 6" w:uiPriority="62"/>
-    <w:lsdException w:name="Medium Shading 1 Accent 6" w:uiPriority="63"/>
-    <w:lsdException w:name="Medium Shading 2 Accent 6" w:uiPriority="64"/>
-    <w:lsdException w:name="Medium List 1 Accent 6" w:uiPriority="65"/>
-    <w:lsdException w:name="Medium List 2 Accent 6" w:uiPriority="66"/>
-    <w:lsdException w:name="Medium Grid 1 Accent 6" w:uiPriority="67"/>
-    <w:lsdException w:name="Medium Grid 2 Accent 6" w:uiPriority="68"/>
-    <w:lsdException w:name="Medium Grid 3 Accent 6" w:uiPriority="69"/>
-    <w:lsdException w:name="Dark List Accent 6" w:uiPriority="70"/>
-    <w:lsdException w:name="Colorful Shading Accent 6" w:uiPriority="71"/>
-    <w:lsdException w:name="Colorful List Accent 6" w:uiPriority="72"/>
-    <w:lsdException w:name="Colorful Grid Accent 6" w:uiPriority="73"/>
-    <w:lsdException w:name="Subtle Emphasis" w:uiPriority="19" w:qFormat="1"/>
-    <w:lsdException w:name="Intense Emphasis" w:uiPriority="21" w:qFormat="1"/>
-    <w:lsdException w:name="Subtle Reference" w:uiPriority="31" w:qFormat="1"/>
-    <w:lsdException w:name="Intense Reference" w:uiPriority="32" w:qFormat="1"/>
-    <w:lsdException w:name="Book Title" w:uiPriority="33" w:qFormat="1"/>
-    <w:lsdException w:name="Bibliography" w:semiHidden="1" w:uiPriority="37" w:unhideWhenUsed="1"/>
-    <w:lsdException w:name="TOC Heading" w:semiHidden="1" w:uiPriority="39" w:unhideWhenUsed="1" w:qFormat="1"/>
-    <w:lsdException w:name="Plain Table 1" w:uiPriority="41"/>
-    <w:lsdException w:name="Plain Table 2" w:uiPriority="42"/>
-    <w:lsdException w:name="Plain Table 3" w:uiPriority="43"/>
-    <w:lsdException w:name="Plain Table 4" w:uiPriority="44"/>
-    <w:lsdException w:name="Plain Table 5" w:uiPriority="45"/>
-    <w:lsdException w:name="Grid Table Light" w:uiPriority="40"/>
-    <w:lsdException w:name="Grid Table 1 Light" w:uiPriority="46"/>
-    <w:lsdException w:name="Grid Table 2" w:uiPriority="47"/>
-    <w:lsdException w:name="Grid Table 3" w:uiPriority="48"/>
-    <w:lsdException w:name="Grid Table 4" w:uiPriority="49"/>
-    <w:lsdException w:name="Grid Table 5 Dark" w:uiPriority="50"/>
-    <w:lsdException w:name="Grid Table 6 Colorful" w:uiPriority="51"/>
-    <w:lsdException w:name="Grid Table 7 Colorful" w:uiPriority="52"/>
-    <w:lsdException w:name="Grid Table 1 Light Accent 1" w:uiPriority="46"/>
-    <w:lsdException w:name="Grid Table 2 Accent 1" w:uiPriority="47"/>
-    <w:lsdException w:name="Grid Table 3 Accent 1" w:uiPriority="48"/>
-    <w:lsdException w:name="Grid Table 4 Accent 1" w:uiPriority="49"/>
-    <w:lsdException w:name="Grid Table 5 Dark Accent 1" w:uiPriority="50"/>
-    <w:lsdException w:name="Grid Table 6 Colorful Accent 1" w:uiPriority="51"/>
-    <w:lsdException w:name="Grid Table 7 Colorful Accent 1" w:uiPriority="52"/>
-    <w:lsdException w:name="Grid Table 1 Light Accent 2" w:uiPriority="46"/>
-    <w:lsdException w:name="Grid Table 2 Accent 2" w:uiPriority="47"/>
-    <w:lsdException w:name="Grid Table 3 Accent 2" w:uiPriority="48"/>
-    <w:lsdException w:name="Grid Table 4 Accent 2" w:uiPriority="49"/>
-    <w:lsdException w:name="Grid Table 5 Dark Accent 2" w:uiPriority="50"/>
-    <w:lsdException w:name="Grid Table 6 Colorful Accent 2" w:uiPriority="51"/>
-    <w:lsdException w:name="Grid Table 7 Colorful Accent 2" w:uiPriority="52"/>
-    <w:lsdException w:name="Grid Table 1 Light Accent 3" w:uiPriority="46"/>
-    <w:lsdException w:name="Grid Table 2 Accent 3" w:uiPriority="47"/>
-    <w:lsdException w:name="Grid Table 3 Accent 3" w:uiPriority="48"/>
-    <w:lsdException w:name="Grid Table 4 Accent 3" w:uiPriority="49"/>
-    <w:lsdException w:name="Grid Table 5 Dark Accent 3" w:uiPriority="50"/>
-    <w:lsdException w:name="Grid Table 6 Colorful Accent 3" w:uiPriority="51"/>
-    <w:lsdException w:name="Grid Table 7 Colorful Accent 3" w:uiPriority="52"/>
-    <w:lsdException w:name="Grid Table 1 Light Accent 4" w:uiPriority="46"/>
-    <w:lsdException w:name="Grid Table 2 Accent 4" w:uiPriority="47"/>
-    <w:lsdException w:name="Grid Table 3 Accent 4" w:uiPriority="48"/>
-    <w:lsdException w:name="Grid Table 4 Accent 4" w:uiPriority="49"/>
-    <w:lsdException w:name="Grid Table 5 Dark Accent 4" w:uiPriority="50"/>
-    <w:lsdException w:name="Grid Table 6 Colorful Accent 4" w:uiPriority="51"/>
-    <w:lsdException w:name="Grid Table 7 Colorful Accent 4" w:uiPriority="52"/>
-    <w:lsdException w:name="Grid Table 1 Light Accent 5" w:uiPriority="46"/>
-    <w:lsdException w:name="Grid Table 2 Accent 5" w:uiPriority="47"/>
-    <w:lsdException w:name="Grid Table 3 Accent 5" w:uiPriority="48"/>
-    <w:lsdException w:name="Grid Table 4 Accent 5" w:uiPriority="49"/>
-    <w:lsdException w:name="Grid Table 5 Dark Accent 5" w:uiPriority="50"/>
-    <w:lsdException w:name="Grid Table 6 Colorful Accent 5" w:uiPriority="51"/>
-    <w:lsdException w:name="Grid Table 7 Colorful Accent 5" w:uiPriority="52"/>
-    <w:lsdException w:name="Grid Table 1 Light Accent 6" w:uiPriority="46"/>
-    <w:lsdException w:name="Grid Table 2 Accent 6" w:uiPriority="47"/>
-    <w:lsdException w:name="Grid Table 3 Accent 6" w:uiPriority="48"/>
-    <w:lsdException w:name="Grid Table 4 Accent 6" w:uiPriority="49"/>
-    <w:lsdException w:name="Grid Table 5 Dark Accent 6" w:uiPriority="50"/>
-    <w:lsdException w:name="Grid Table 6 Colorful Accent 6" w:uiPriority="51"/>
-    <w:lsdException w:name="Grid Table 7 Colorful Accent 6" w:uiPriority="52"/>
-    <w:lsdException w:name="List Table 1 Light" w:uiPriority="46"/>
-    <w:lsdException w:name="List Table 2" w:uiPriority="47"/>
-    <w:lsdException w:name="List Table 3" w:uiPriority="48"/>
-    <w:lsdException w:name="List Table 4" w:uiPriority="49"/>
-    <w:lsdException w:name="List Table 5 Dark" w:uiPriority="50"/>
-    <w:lsdException w:name="List Table 6 Colorful" w:uiPriority="51"/>
-    <w:lsdException w:name="List Table 7 Colorful" w:uiPriority="52"/>
-    <w:lsdException w:name="List Table 1 Light Accent 1" w:uiPriority="46"/>
-    <w:lsdException w:name="List Table 2 Accent 1" w:uiPriority="47"/>
-    <w:lsdException w:name="List Table 3 Accent 1" w:uiPriority="48"/>
-    <w:lsdException w:name="List Table 4 Accent 1" w:uiPriority="49"/>
-    <w:lsdException w:name="List Table 5 Dark Accent 1" w:uiPriority="50"/>
-    <w:lsdException w:name="List Table 6 Colorful Accent 1" w:uiPriority="51"/>
-    <w:lsdException w:name="List Table 7 Colorful Accent 1" w:uiPriority="52"/>
-    <w:lsdException w:name="List Table 1 Light Accent 2" w:uiPriority="46"/>
-    <w:lsdException w:name="List Table 2 Accent 2" w:uiPriority="47"/>
-    <w:lsdException w:name="List Table 3 Accent 2" w:uiPriority="48"/>
-    <w:lsdException w:name="List Table 4 Accent 2" w:uiPriority="49"/>
-    <w:lsdException w:name="List Table 5 Dark Accent 2" w:uiPriority="50"/>
-    <w:lsdException w:name="List Table 6 Colorful Accent 2" w:uiPriority="51"/>
-    <w:lsdException w:name="List Table 7 Colorful Accent 2" w:uiPriority="52"/>
-    <w:lsdException w:name="List Table 1 Light Accent 3" w:uiPriority="46"/>
-    <w:lsdException w:name="List Table 2 Accent 3" w:uiPriority="47"/>
-    <w:lsdException w:name="List Table 3 Accent 3" w:uiPriority="48"/>
-    <w:lsdException w:name="List Table 4 Accent 3" w:uiPriority="49"/>
-    <w:lsdException w:name="List Table 5 Dark Accent 3" w:uiPriority="50"/>
-    <w:lsdException w:name="List Table 6 Colorful Accent 3" w:uiPriority="51"/>
-    <w:lsdException w:name="List Table 7 Colorful Accent 3" w:uiPriority="52"/>
-    <w:lsdException w:name="List Table 1 Light Accent 4" w:uiPriority="46"/>
-    <w:lsdException w:name="List Table 2 Accent 4" w:uiPriority="47"/>
-    <w:lsdException w:name="List Table 3 Accent 4" w:uiPriority="48"/>
-    <w:lsdException w:name="List Table 4 Accent 4" w:uiPriority="49"/>
-    <w:lsdException w:name="List Table 5 Dark Accent 4" w:uiPriority="50"/>
-    <w:lsdException w:name="List Table 6 Colorful Accent 4" w:uiPriority="51"/>
-    <w:lsdException w:name="List Table 7 Colorful Accent 4" w:uiPriority="52"/>
-    <w:lsdException w:name="List Table 1 Light Accent 5" w:uiPriority="46"/>
-    <w:lsdException w:name="List Table 2 Accent 5" w:uiPriority="47"/>
-    <w:lsdException w:name="List Table 3 Accent 5" w:uiPriority="48"/>
-    <w:lsdException w:name="List Table 4 Accent 5" w:uiPriority="49"/>
-    <w:lsdException w:name="List Table 5 Dark Accent 5" w:uiPriority="50"/>
-    <w:lsdException w:name="List Table 6 Colorful Accent 5" w:uiPriority="51"/>
-    <w:lsdException w:name="List Table 7 Colorful Accent 5" w:uiPriority="52"/>
-    <w:lsdException w:name="List Table 1 Light Accent 6" w:uiPriority="46"/>
-    <w:lsdException w:name="List Table 2 Accent 6" w:uiPriority="47"/>
-    <w:lsdException w:name="List Table 3 Accent 6" w:uiPriority="48"/>
-    <w:lsdException w:name="List Table 4 Accent 6" w:uiPriority="49"/>
-    <w:lsdException w:name="List Table 5 Dark Accent 6" w:uiPriority="50"/>
-    <w:lsdException w:name="List Table 6 Colorful Accent 6" w:uiPriority="51"/>
-    <w:lsdException w:name="List Table 7 Colorful Accent 6" w:uiPriority="52"/>
-  </w:latentStyles>
-  <w:style w:type="paragraph" w:default="1" w:styleId="Normal">
-    <w:name w:val="Normal"/>
-    <w:qFormat/>
-  </w:style>
-  <w:style w:type="character" w:default="1" w:styleId="Fuentedeprrafopredeter">
-    <w:name w:val="Default Paragraph Font"/>
-    <w:uiPriority w:val="1"/>
-    <w:semiHidden/>
-    <w:unhideWhenUsed/>
-  </w:style>
-  <w:style w:type="table" w:default="1" w:styleId="Tablanormal">
-    <w:name w:val="Normal Table"/>
-    <w:uiPriority w:val="99"/>
-    <w:semiHidden/>
-    <w:unhideWhenUsed/>
-    <w:tblPr>
-      <w:tblInd w:w="0" w:type="dxa"/>
-      <w:tblCellMar>
-        <w:top w:w="0" w:type="dxa"/>
-        <w:left w:w="108" w:type="dxa"/>
-        <w:bottom w:w="0" w:type="dxa"/>
-        <w:right w:w="108" w:type="dxa"/>
-      </w:tblCellMar>
-    </w:tblPr>
-  </w:style>
-  <w:style w:type="numbering" w:default="1" w:styleId="Sinlista">
-    <w:name w:val="No List"/>
-    <w:uiPriority w:val="99"/>
-    <w:semiHidden/>
-    <w:unhideWhenUsed/>
-  </w:style>
-</w:styles>
-</file>
-
-<file path=word/glossary/webSettings.xml><?xml version="1.0" encoding="utf-8"?>
-<w:webSettings xmlns:mc="http://schemas.openxmlformats.org/markup-compatibility/2006" xmlns:r="http://schemas.openxmlformats.org/officeDocument/2006/relationships" xmlns:w="http://schemas.openxmlformats.org/wordprocessingml/2006/main" xmlns:w14="http://schemas.microsoft.com/office/word/2010/wordml" xmlns:w15="http://schemas.microsoft.com/office/word/2012/wordml" xmlns:w16se="http://schemas.microsoft.com/office/word/2015/wordml/symex" mc:Ignorable="w14 w15 w16se"/>
 </file>
 
 <file path=word/theme/theme1.xml><?xml version="1.0" encoding="utf-8"?>
@@ -9929,12 +9881,9 @@
 </file>
 
 <file path=customXml/item1.xml><?xml version="1.0" encoding="utf-8"?>
-<?mso-contentType ?>
-<FormTemplates xmlns="http://schemas.microsoft.com/sharepoint/v3/contenttype/forms">
-  <Display>DocumentLibraryForm</Display>
-  <Edit>DocumentLibraryForm</Edit>
-  <New>DocumentLibraryForm</New>
-</FormTemplates>
+<p:properties xmlns:p="http://schemas.microsoft.com/office/2006/metadata/properties" xmlns:xsi="http://www.w3.org/2001/XMLSchema-instance" xmlns:pc="http://schemas.microsoft.com/office/infopath/2007/PartnerControls">
+  <documentManagement/>
+</p:properties>
 </file>
 
 <file path=customXml/item2.xml><?xml version="1.0" encoding="utf-8"?>
@@ -10070,9 +10019,12 @@
 </file>
 
 <file path=customXml/item3.xml><?xml version="1.0" encoding="utf-8"?>
-<p:properties xmlns:p="http://schemas.microsoft.com/office/2006/metadata/properties" xmlns:xsi="http://www.w3.org/2001/XMLSchema-instance" xmlns:pc="http://schemas.microsoft.com/office/infopath/2007/PartnerControls">
-  <documentManagement/>
-</p:properties>
+<?mso-contentType ?>
+<FormTemplates xmlns="http://schemas.microsoft.com/sharepoint/v3/contenttype/forms">
+  <Display>DocumentLibraryForm</Display>
+  <Edit>DocumentLibraryForm</Edit>
+  <New>DocumentLibraryForm</New>
+</FormTemplates>
 </file>
 
 <file path=customXml/item4.xml><?xml version="1.0" encoding="utf-8"?>
@@ -10080,9 +10032,10 @@
 </file>
 
 <file path=customXml/itemProps1.xml><?xml version="1.0" encoding="utf-8"?>
-<ds:datastoreItem xmlns:ds="http://schemas.openxmlformats.org/officeDocument/2006/customXml" ds:itemID="{DABAA964-10BA-4DBC-ABF2-CDEAC0FAF7AA}">
+<ds:datastoreItem xmlns:ds="http://schemas.openxmlformats.org/officeDocument/2006/customXml" ds:itemID="{5F1783E3-BA1C-4CA3-8E32-C9B378BBED03}">
   <ds:schemaRefs>
-    <ds:schemaRef ds:uri="http://schemas.microsoft.com/sharepoint/v3/contenttype/forms"/>
+    <ds:schemaRef ds:uri="http://schemas.microsoft.com/office/2006/metadata/properties"/>
+    <ds:schemaRef ds:uri="http://schemas.microsoft.com/office/infopath/2007/PartnerControls"/>
   </ds:schemaRefs>
 </ds:datastoreItem>
 </file>
@@ -10106,23 +10059,15 @@
 </file>
 
 <file path=customXml/itemProps3.xml><?xml version="1.0" encoding="utf-8"?>
-<ds:datastoreItem xmlns:ds="http://schemas.openxmlformats.org/officeDocument/2006/customXml" ds:itemID="{5F1783E3-BA1C-4CA3-8E32-C9B378BBED03}">
+<ds:datastoreItem xmlns:ds="http://schemas.openxmlformats.org/officeDocument/2006/customXml" ds:itemID="{DABAA964-10BA-4DBC-ABF2-CDEAC0FAF7AA}">
   <ds:schemaRefs>
-    <ds:schemaRef ds:uri="http://purl.org/dc/terms/"/>
-    <ds:schemaRef ds:uri="http://purl.org/dc/dcmitype/"/>
-    <ds:schemaRef ds:uri="http://schemas.microsoft.com/office/2006/metadata/properties"/>
-    <ds:schemaRef ds:uri="http://www.w3.org/XML/1998/namespace"/>
-    <ds:schemaRef ds:uri="http://schemas.microsoft.com/office/2006/documentManagement/types"/>
-    <ds:schemaRef ds:uri="126e8a1c-9ea9-435a-ac89-d06c80d62e30"/>
-    <ds:schemaRef ds:uri="http://purl.org/dc/elements/1.1/"/>
-    <ds:schemaRef ds:uri="http://schemas.microsoft.com/office/infopath/2007/PartnerControls"/>
-    <ds:schemaRef ds:uri="http://schemas.openxmlformats.org/package/2006/metadata/core-properties"/>
+    <ds:schemaRef ds:uri="http://schemas.microsoft.com/sharepoint/v3/contenttype/forms"/>
   </ds:schemaRefs>
 </ds:datastoreItem>
 </file>
 
 <file path=customXml/itemProps4.xml><?xml version="1.0" encoding="utf-8"?>
-<ds:datastoreItem xmlns:ds="http://schemas.openxmlformats.org/officeDocument/2006/customXml" ds:itemID="{38798A93-35BB-4E36-97F5-7254B21EAFCC}">
+<ds:datastoreItem xmlns:ds="http://schemas.openxmlformats.org/officeDocument/2006/customXml" ds:itemID="{6A023237-19A4-4B82-A425-261DC6CC16BC}">
   <ds:schemaRefs>
     <ds:schemaRef ds:uri="http://schemas.openxmlformats.org/officeDocument/2006/bibliography"/>
   </ds:schemaRefs>

</xml_diff>